<commit_message>
Refactor Day 11 to enhance jQuery Datepicker functionality
</commit_message>
<xml_diff>
--- a/MyNotes/AI Terminologies.docx
+++ b/MyNotes/AI Terminologies.docx
@@ -4,14 +4,16 @@
   <w:body>
     <w:p>
       <w:pPr>
-        <w:spacing w:after="0"/>
-        <w:rPr>
+        <w:spacing w:after="0" w:line="276" w:lineRule="auto"/>
+        <w:rPr>
+          <w:rFonts w:asciiTheme="majorHAnsi" w:hAnsiTheme="majorHAnsi"/>
           <w:b/>
           <w:bCs/>
         </w:rPr>
       </w:pPr>
       <w:r>
         <w:rPr>
+          <w:rFonts w:asciiTheme="majorHAnsi" w:hAnsiTheme="majorHAnsi"/>
           <w:b/>
           <w:bCs/>
         </w:rPr>
@@ -20,19 +22,24 @@
     </w:p>
     <w:p>
       <w:pPr>
-        <w:spacing w:after="0"/>
+        <w:spacing w:after="0" w:line="276" w:lineRule="auto"/>
+        <w:rPr>
+          <w:rFonts w:asciiTheme="majorHAnsi" w:hAnsiTheme="majorHAnsi"/>
+        </w:rPr>
       </w:pPr>
     </w:p>
     <w:p>
       <w:pPr>
-        <w:spacing w:after="0"/>
-        <w:rPr>
+        <w:spacing w:after="0" w:line="276" w:lineRule="auto"/>
+        <w:rPr>
+          <w:rFonts w:asciiTheme="majorHAnsi" w:hAnsiTheme="majorHAnsi"/>
           <w:b/>
           <w:bCs/>
         </w:rPr>
       </w:pPr>
       <w:r>
         <w:rPr>
+          <w:rFonts w:asciiTheme="majorHAnsi" w:hAnsiTheme="majorHAnsi"/>
           <w:b/>
           <w:bCs/>
         </w:rPr>
@@ -45,9 +52,15 @@
           <w:ilvl w:val="0"/>
           <w:numId w:val="42"/>
         </w:numPr>
-        <w:spacing w:after="0"/>
-      </w:pPr>
-      <w:r>
+        <w:spacing w:after="0" w:line="276" w:lineRule="auto"/>
+        <w:rPr>
+          <w:rFonts w:asciiTheme="majorHAnsi" w:hAnsiTheme="majorHAnsi"/>
+        </w:rPr>
+      </w:pPr>
+      <w:r>
+        <w:rPr>
+          <w:rFonts w:asciiTheme="majorHAnsi" w:hAnsiTheme="majorHAnsi"/>
+        </w:rPr>
         <w:t>A system trained on a large amount of internet data</w:t>
       </w:r>
     </w:p>
@@ -57,22 +70,37 @@
           <w:ilvl w:val="0"/>
           <w:numId w:val="42"/>
         </w:numPr>
-        <w:spacing w:after="0"/>
-      </w:pPr>
-      <w:r>
+        <w:spacing w:after="0" w:line="276" w:lineRule="auto"/>
+        <w:rPr>
+          <w:rFonts w:asciiTheme="majorHAnsi" w:hAnsiTheme="majorHAnsi"/>
+        </w:rPr>
+      </w:pPr>
+      <w:r>
+        <w:rPr>
+          <w:rFonts w:asciiTheme="majorHAnsi" w:hAnsiTheme="majorHAnsi"/>
+        </w:rPr>
         <w:t>Designed to understand and generate human-like text</w:t>
       </w:r>
     </w:p>
     <w:p>
       <w:pPr>
-        <w:spacing w:after="0"/>
+        <w:spacing w:after="0" w:line="276" w:lineRule="auto"/>
+        <w:rPr>
+          <w:rFonts w:asciiTheme="majorHAnsi" w:hAnsiTheme="majorHAnsi"/>
+        </w:rPr>
       </w:pPr>
     </w:p>
     <w:p>
       <w:pPr>
-        <w:spacing w:after="0"/>
-      </w:pPr>
-      <w:r>
+        <w:spacing w:after="0" w:line="276" w:lineRule="auto"/>
+        <w:rPr>
+          <w:rFonts w:asciiTheme="majorHAnsi" w:hAnsiTheme="majorHAnsi"/>
+        </w:rPr>
+      </w:pPr>
+      <w:r>
+        <w:rPr>
+          <w:rFonts w:asciiTheme="majorHAnsi" w:hAnsiTheme="majorHAnsi"/>
+        </w:rPr>
         <w:t>Examples / Tools</w:t>
       </w:r>
     </w:p>
@@ -82,35 +110,29 @@
           <w:ilvl w:val="0"/>
           <w:numId w:val="43"/>
         </w:numPr>
-        <w:spacing w:after="0"/>
-      </w:pPr>
-      <w:r>
-        <w:t>ChatGPT</w:t>
-      </w:r>
-      <w:r>
-        <w:t xml:space="preserve">, </w:t>
-      </w:r>
-      <w:r>
-        <w:t>Gemini</w:t>
-      </w:r>
-      <w:r>
-        <w:t xml:space="preserve">, </w:t>
-      </w:r>
-      <w:r>
-        <w:t>Claude</w:t>
-      </w:r>
-      <w:r>
-        <w:t xml:space="preserve">, </w:t>
-      </w:r>
-      <w:r>
-        <w:t>DeepSeek</w:t>
+        <w:spacing w:after="0" w:line="276" w:lineRule="auto"/>
+        <w:rPr>
+          <w:rFonts w:asciiTheme="majorHAnsi" w:hAnsiTheme="majorHAnsi"/>
+        </w:rPr>
+      </w:pPr>
+      <w:r>
+        <w:rPr>
+          <w:rFonts w:asciiTheme="majorHAnsi" w:hAnsiTheme="majorHAnsi"/>
+        </w:rPr>
+        <w:t>ChatGPT, Gemini, Claude, DeepSeek</w:t>
       </w:r>
     </w:p>
     <w:p>
       <w:pPr>
-        <w:spacing w:after="0"/>
-      </w:pPr>
-      <w:r>
+        <w:spacing w:after="0" w:line="276" w:lineRule="auto"/>
+        <w:rPr>
+          <w:rFonts w:asciiTheme="majorHAnsi" w:hAnsiTheme="majorHAnsi"/>
+        </w:rPr>
+      </w:pPr>
+      <w:r>
+        <w:rPr>
+          <w:rFonts w:asciiTheme="majorHAnsi" w:hAnsiTheme="majorHAnsi"/>
+        </w:rPr>
         <w:t>Capabilities</w:t>
       </w:r>
     </w:p>
@@ -120,9 +142,15 @@
           <w:ilvl w:val="0"/>
           <w:numId w:val="44"/>
         </w:numPr>
-        <w:spacing w:after="0"/>
-      </w:pPr>
-      <w:r>
+        <w:spacing w:after="0" w:line="276" w:lineRule="auto"/>
+        <w:rPr>
+          <w:rFonts w:asciiTheme="majorHAnsi" w:hAnsiTheme="majorHAnsi"/>
+        </w:rPr>
+      </w:pPr>
+      <w:r>
+        <w:rPr>
+          <w:rFonts w:asciiTheme="majorHAnsi" w:hAnsiTheme="majorHAnsi"/>
+        </w:rPr>
         <w:t>Answer questions</w:t>
       </w:r>
     </w:p>
@@ -132,9 +160,15 @@
           <w:ilvl w:val="0"/>
           <w:numId w:val="44"/>
         </w:numPr>
-        <w:spacing w:after="0"/>
-      </w:pPr>
-      <w:r>
+        <w:spacing w:after="0" w:line="276" w:lineRule="auto"/>
+        <w:rPr>
+          <w:rFonts w:asciiTheme="majorHAnsi" w:hAnsiTheme="majorHAnsi"/>
+        </w:rPr>
+      </w:pPr>
+      <w:r>
+        <w:rPr>
+          <w:rFonts w:asciiTheme="majorHAnsi" w:hAnsiTheme="majorHAnsi"/>
+        </w:rPr>
         <w:t>Generate code</w:t>
       </w:r>
     </w:p>
@@ -144,9 +178,15 @@
           <w:ilvl w:val="0"/>
           <w:numId w:val="44"/>
         </w:numPr>
-        <w:spacing w:after="0"/>
-      </w:pPr>
-      <w:r>
+        <w:spacing w:after="0" w:line="276" w:lineRule="auto"/>
+        <w:rPr>
+          <w:rFonts w:asciiTheme="majorHAnsi" w:hAnsiTheme="majorHAnsi"/>
+        </w:rPr>
+      </w:pPr>
+      <w:r>
+        <w:rPr>
+          <w:rFonts w:asciiTheme="majorHAnsi" w:hAnsiTheme="majorHAnsi"/>
+        </w:rPr>
         <w:t>Write emails and documents</w:t>
       </w:r>
     </w:p>
@@ -156,17 +196,29 @@
           <w:ilvl w:val="0"/>
           <w:numId w:val="44"/>
         </w:numPr>
-        <w:spacing w:after="0"/>
-      </w:pPr>
-      <w:r>
+        <w:spacing w:after="0" w:line="276" w:lineRule="auto"/>
+        <w:rPr>
+          <w:rFonts w:asciiTheme="majorHAnsi" w:hAnsiTheme="majorHAnsi"/>
+        </w:rPr>
+      </w:pPr>
+      <w:r>
+        <w:rPr>
+          <w:rFonts w:asciiTheme="majorHAnsi" w:hAnsiTheme="majorHAnsi"/>
+        </w:rPr>
         <w:t>Chat like a human</w:t>
       </w:r>
     </w:p>
     <w:p>
       <w:pPr>
-        <w:spacing w:after="0"/>
-      </w:pPr>
-      <w:r>
+        <w:spacing w:after="0" w:line="276" w:lineRule="auto"/>
+        <w:rPr>
+          <w:rFonts w:asciiTheme="majorHAnsi" w:hAnsiTheme="majorHAnsi"/>
+        </w:rPr>
+      </w:pPr>
+      <w:r>
+        <w:rPr>
+          <w:rFonts w:asciiTheme="majorHAnsi" w:hAnsiTheme="majorHAnsi"/>
+        </w:rPr>
         <w:t>Limitations</w:t>
       </w:r>
     </w:p>
@@ -176,13 +228,16 @@
           <w:ilvl w:val="0"/>
           <w:numId w:val="45"/>
         </w:numPr>
-        <w:spacing w:after="0"/>
-      </w:pPr>
-      <w:r>
-        <w:t xml:space="preserve">LLM </w:t>
-      </w:r>
-      <w:r>
-        <w:t>Cannot perform real-world actions</w:t>
+        <w:spacing w:after="0" w:line="276" w:lineRule="auto"/>
+        <w:rPr>
+          <w:rFonts w:asciiTheme="majorHAnsi" w:hAnsiTheme="majorHAnsi"/>
+        </w:rPr>
+      </w:pPr>
+      <w:r>
+        <w:rPr>
+          <w:rFonts w:asciiTheme="majorHAnsi" w:hAnsiTheme="majorHAnsi"/>
+        </w:rPr>
+        <w:t>LLM Cannot perform real-world actions</w:t>
       </w:r>
     </w:p>
     <w:p>
@@ -191,9 +246,15 @@
           <w:ilvl w:val="0"/>
           <w:numId w:val="45"/>
         </w:numPr>
-        <w:spacing w:after="0"/>
-      </w:pPr>
-      <w:r>
+        <w:spacing w:after="0" w:line="276" w:lineRule="auto"/>
+        <w:rPr>
+          <w:rFonts w:asciiTheme="majorHAnsi" w:hAnsiTheme="majorHAnsi"/>
+        </w:rPr>
+      </w:pPr>
+      <w:r>
+        <w:rPr>
+          <w:rFonts w:asciiTheme="majorHAnsi" w:hAnsiTheme="majorHAnsi"/>
+        </w:rPr>
         <w:t>LLM can generate test cases, but cannot execute them</w:t>
       </w:r>
     </w:p>
@@ -203,9 +264,15 @@
           <w:ilvl w:val="0"/>
           <w:numId w:val="45"/>
         </w:numPr>
-        <w:spacing w:after="0"/>
-      </w:pPr>
-      <w:r>
+        <w:spacing w:after="0" w:line="276" w:lineRule="auto"/>
+        <w:rPr>
+          <w:rFonts w:asciiTheme="majorHAnsi" w:hAnsiTheme="majorHAnsi"/>
+        </w:rPr>
+      </w:pPr>
+      <w:r>
+        <w:rPr>
+          <w:rFonts w:asciiTheme="majorHAnsi" w:hAnsiTheme="majorHAnsi"/>
+        </w:rPr>
         <w:t>LLM cannot:</w:t>
       </w:r>
     </w:p>
@@ -215,9 +282,15 @@
           <w:ilvl w:val="1"/>
           <w:numId w:val="46"/>
         </w:numPr>
-        <w:spacing w:after="0"/>
-      </w:pPr>
-      <w:r>
+        <w:spacing w:after="0" w:line="276" w:lineRule="auto"/>
+        <w:rPr>
+          <w:rFonts w:asciiTheme="majorHAnsi" w:hAnsiTheme="majorHAnsi"/>
+        </w:rPr>
+      </w:pPr>
+      <w:r>
+        <w:rPr>
+          <w:rFonts w:asciiTheme="majorHAnsi" w:hAnsiTheme="majorHAnsi"/>
+        </w:rPr>
         <w:t>Execute test cases</w:t>
       </w:r>
     </w:p>
@@ -227,9 +300,15 @@
           <w:ilvl w:val="1"/>
           <w:numId w:val="46"/>
         </w:numPr>
-        <w:spacing w:after="0"/>
-      </w:pPr>
-      <w:r>
+        <w:spacing w:after="0" w:line="276" w:lineRule="auto"/>
+        <w:rPr>
+          <w:rFonts w:asciiTheme="majorHAnsi" w:hAnsiTheme="majorHAnsi"/>
+        </w:rPr>
+      </w:pPr>
+      <w:r>
+        <w:rPr>
+          <w:rFonts w:asciiTheme="majorHAnsi" w:hAnsiTheme="majorHAnsi"/>
+        </w:rPr>
         <w:t>Connect to databases</w:t>
       </w:r>
     </w:p>
@@ -239,9 +318,15 @@
           <w:ilvl w:val="1"/>
           <w:numId w:val="46"/>
         </w:numPr>
-        <w:spacing w:after="0"/>
-      </w:pPr>
-      <w:r>
+        <w:spacing w:after="0" w:line="276" w:lineRule="auto"/>
+        <w:rPr>
+          <w:rFonts w:asciiTheme="majorHAnsi" w:hAnsiTheme="majorHAnsi"/>
+        </w:rPr>
+      </w:pPr>
+      <w:r>
+        <w:rPr>
+          <w:rFonts w:asciiTheme="majorHAnsi" w:hAnsiTheme="majorHAnsi"/>
+        </w:rPr>
         <w:t>Open browsers</w:t>
       </w:r>
     </w:p>
@@ -251,9 +336,15 @@
           <w:ilvl w:val="1"/>
           <w:numId w:val="46"/>
         </w:numPr>
-        <w:spacing w:after="0"/>
-      </w:pPr>
-      <w:r>
+        <w:spacing w:after="0" w:line="276" w:lineRule="auto"/>
+        <w:rPr>
+          <w:rFonts w:asciiTheme="majorHAnsi" w:hAnsiTheme="majorHAnsi"/>
+        </w:rPr>
+      </w:pPr>
+      <w:r>
+        <w:rPr>
+          <w:rFonts w:asciiTheme="majorHAnsi" w:hAnsiTheme="majorHAnsi"/>
+        </w:rPr>
         <w:t>Call APIs</w:t>
       </w:r>
     </w:p>
@@ -263,9 +354,15 @@
           <w:ilvl w:val="1"/>
           <w:numId w:val="46"/>
         </w:numPr>
-        <w:spacing w:after="0"/>
-      </w:pPr>
-      <w:r>
+        <w:spacing w:after="0" w:line="276" w:lineRule="auto"/>
+        <w:rPr>
+          <w:rFonts w:asciiTheme="majorHAnsi" w:hAnsiTheme="majorHAnsi"/>
+        </w:rPr>
+      </w:pPr>
+      <w:r>
+        <w:rPr>
+          <w:rFonts w:asciiTheme="majorHAnsi" w:hAnsiTheme="majorHAnsi"/>
+        </w:rPr>
         <w:t>Get real-time responses</w:t>
       </w:r>
     </w:p>
@@ -275,27 +372,38 @@
           <w:ilvl w:val="1"/>
           <w:numId w:val="46"/>
         </w:numPr>
-        <w:spacing w:after="0"/>
-      </w:pPr>
-      <w:r>
+        <w:spacing w:after="0" w:line="276" w:lineRule="auto"/>
+        <w:rPr>
+          <w:rFonts w:asciiTheme="majorHAnsi" w:hAnsiTheme="majorHAnsi"/>
+        </w:rPr>
+      </w:pPr>
+      <w:r>
+        <w:rPr>
+          <w:rFonts w:asciiTheme="majorHAnsi" w:hAnsiTheme="majorHAnsi"/>
+        </w:rPr>
         <w:t>Execute code or run queries</w:t>
       </w:r>
     </w:p>
     <w:p>
       <w:pPr>
-        <w:spacing w:after="0"/>
+        <w:spacing w:after="0" w:line="276" w:lineRule="auto"/>
+        <w:rPr>
+          <w:rFonts w:asciiTheme="majorHAnsi" w:hAnsiTheme="majorHAnsi"/>
+        </w:rPr>
       </w:pPr>
     </w:p>
     <w:p>
       <w:pPr>
-        <w:spacing w:after="0"/>
-        <w:rPr>
+        <w:spacing w:after="0" w:line="276" w:lineRule="auto"/>
+        <w:rPr>
+          <w:rFonts w:asciiTheme="majorHAnsi" w:hAnsiTheme="majorHAnsi"/>
           <w:b/>
           <w:bCs/>
         </w:rPr>
       </w:pPr>
       <w:r>
         <w:rPr>
+          <w:rFonts w:asciiTheme="majorHAnsi" w:hAnsiTheme="majorHAnsi"/>
           <w:b/>
           <w:bCs/>
         </w:rPr>
@@ -308,9 +416,15 @@
           <w:ilvl w:val="0"/>
           <w:numId w:val="47"/>
         </w:numPr>
-        <w:spacing w:after="0"/>
-      </w:pPr>
-      <w:r>
+        <w:spacing w:after="0" w:line="276" w:lineRule="auto"/>
+        <w:rPr>
+          <w:rFonts w:asciiTheme="majorHAnsi" w:hAnsiTheme="majorHAnsi"/>
+        </w:rPr>
+      </w:pPr>
+      <w:r>
+        <w:rPr>
+          <w:rFonts w:asciiTheme="majorHAnsi" w:hAnsiTheme="majorHAnsi"/>
+        </w:rPr>
         <w:t>An agent is a system or program that takes instructions from an LLM and performs real-world tasks using external tools</w:t>
       </w:r>
     </w:p>
@@ -320,9 +434,15 @@
           <w:ilvl w:val="0"/>
           <w:numId w:val="47"/>
         </w:numPr>
-        <w:spacing w:after="0"/>
-      </w:pPr>
-      <w:r>
+        <w:spacing w:after="0" w:line="276" w:lineRule="auto"/>
+        <w:rPr>
+          <w:rFonts w:asciiTheme="majorHAnsi" w:hAnsiTheme="majorHAnsi"/>
+        </w:rPr>
+      </w:pPr>
+      <w:r>
+        <w:rPr>
+          <w:rFonts w:asciiTheme="majorHAnsi" w:hAnsiTheme="majorHAnsi"/>
+        </w:rPr>
         <w:t>MCP is one of the external tools used by agents</w:t>
       </w:r>
     </w:p>
@@ -332,26 +452,41 @@
           <w:ilvl w:val="0"/>
           <w:numId w:val="47"/>
         </w:numPr>
-        <w:spacing w:after="0"/>
-      </w:pPr>
-      <w:r>
-        <w:t>Acts as a mediator between LLM and tools</w:t>
-      </w:r>
-      <w:r>
-        <w:t>/MCP</w:t>
+        <w:spacing w:after="0" w:line="276" w:lineRule="auto"/>
+        <w:rPr>
+          <w:rFonts w:asciiTheme="majorHAnsi" w:hAnsiTheme="majorHAnsi"/>
+        </w:rPr>
+      </w:pPr>
+      <w:r>
+        <w:rPr>
+          <w:rFonts w:asciiTheme="majorHAnsi" w:hAnsiTheme="majorHAnsi"/>
+        </w:rPr>
+        <w:t>Acts as a mediator between LLM and tools/MCP</w:t>
       </w:r>
     </w:p>
     <w:p>
       <w:pPr>
-        <w:spacing w:after="0"/>
-      </w:pPr>
-      <w:r>
+        <w:spacing w:after="0" w:line="276" w:lineRule="auto"/>
+        <w:rPr>
+          <w:rFonts w:asciiTheme="majorHAnsi" w:hAnsiTheme="majorHAnsi"/>
+        </w:rPr>
+      </w:pPr>
+      <w:r>
+        <w:rPr>
+          <w:rFonts w:asciiTheme="majorHAnsi" w:hAnsiTheme="majorHAnsi"/>
+        </w:rPr>
         <w:t xml:space="preserve">Why </w:t>
       </w:r>
       <w:r>
+        <w:rPr>
+          <w:rFonts w:asciiTheme="majorHAnsi" w:hAnsiTheme="majorHAnsi"/>
+        </w:rPr>
         <w:t>is Agent</w:t>
       </w:r>
       <w:r>
+        <w:rPr>
+          <w:rFonts w:asciiTheme="majorHAnsi" w:hAnsiTheme="majorHAnsi"/>
+        </w:rPr>
         <w:t xml:space="preserve"> Required?</w:t>
       </w:r>
     </w:p>
@@ -361,35 +496,65 @@
           <w:ilvl w:val="0"/>
           <w:numId w:val="48"/>
         </w:numPr>
-        <w:spacing w:after="0"/>
-      </w:pPr>
-      <w:r>
+        <w:spacing w:after="0" w:line="276" w:lineRule="auto"/>
+        <w:rPr>
+          <w:rFonts w:asciiTheme="majorHAnsi" w:hAnsiTheme="majorHAnsi"/>
+        </w:rPr>
+      </w:pPr>
+      <w:r>
+        <w:rPr>
+          <w:rFonts w:asciiTheme="majorHAnsi" w:hAnsiTheme="majorHAnsi"/>
+        </w:rPr>
         <w:t>Agent handles</w:t>
       </w:r>
       <w:r>
+        <w:rPr>
+          <w:rFonts w:asciiTheme="majorHAnsi" w:hAnsiTheme="majorHAnsi"/>
+        </w:rPr>
         <w:t xml:space="preserve"> </w:t>
       </w:r>
       <w:r>
+        <w:rPr>
+          <w:rFonts w:asciiTheme="majorHAnsi" w:hAnsiTheme="majorHAnsi"/>
+        </w:rPr>
         <w:t>Actions</w:t>
       </w:r>
       <w:r>
+        <w:rPr>
+          <w:rFonts w:asciiTheme="majorHAnsi" w:hAnsiTheme="majorHAnsi"/>
+        </w:rPr>
         <w:t xml:space="preserve">, </w:t>
       </w:r>
       <w:r>
+        <w:rPr>
+          <w:rFonts w:asciiTheme="majorHAnsi" w:hAnsiTheme="majorHAnsi"/>
+        </w:rPr>
         <w:t>Execution</w:t>
       </w:r>
       <w:r>
+        <w:rPr>
+          <w:rFonts w:asciiTheme="majorHAnsi" w:hAnsiTheme="majorHAnsi"/>
+        </w:rPr>
         <w:t xml:space="preserve">, </w:t>
       </w:r>
       <w:r>
+        <w:rPr>
+          <w:rFonts w:asciiTheme="majorHAnsi" w:hAnsiTheme="majorHAnsi"/>
+        </w:rPr>
         <w:t>Tool interaction</w:t>
       </w:r>
     </w:p>
     <w:p>
       <w:pPr>
-        <w:spacing w:after="0"/>
-      </w:pPr>
-      <w:r>
+        <w:spacing w:after="0" w:line="276" w:lineRule="auto"/>
+        <w:rPr>
+          <w:rFonts w:asciiTheme="majorHAnsi" w:hAnsiTheme="majorHAnsi"/>
+        </w:rPr>
+      </w:pPr>
+      <w:r>
+        <w:rPr>
+          <w:rFonts w:asciiTheme="majorHAnsi" w:hAnsiTheme="majorHAnsi"/>
+        </w:rPr>
         <w:t>Key Points</w:t>
       </w:r>
     </w:p>
@@ -399,9 +564,15 @@
           <w:ilvl w:val="0"/>
           <w:numId w:val="49"/>
         </w:numPr>
-        <w:spacing w:after="0"/>
-      </w:pPr>
-      <w:r>
+        <w:spacing w:after="0" w:line="276" w:lineRule="auto"/>
+        <w:rPr>
+          <w:rFonts w:asciiTheme="majorHAnsi" w:hAnsiTheme="majorHAnsi"/>
+        </w:rPr>
+      </w:pPr>
+      <w:r>
+        <w:rPr>
+          <w:rFonts w:asciiTheme="majorHAnsi" w:hAnsiTheme="majorHAnsi"/>
+        </w:rPr>
         <w:t>LLM + Agent = Task execution</w:t>
       </w:r>
     </w:p>
@@ -411,9 +582,15 @@
           <w:ilvl w:val="0"/>
           <w:numId w:val="49"/>
         </w:numPr>
-        <w:spacing w:after="0"/>
-      </w:pPr>
-      <w:r>
+        <w:spacing w:after="0" w:line="276" w:lineRule="auto"/>
+        <w:rPr>
+          <w:rFonts w:asciiTheme="majorHAnsi" w:hAnsiTheme="majorHAnsi"/>
+        </w:rPr>
+      </w:pPr>
+      <w:r>
+        <w:rPr>
+          <w:rFonts w:asciiTheme="majorHAnsi" w:hAnsiTheme="majorHAnsi"/>
+        </w:rPr>
         <w:t>Agent is a mediator, not the task itself</w:t>
       </w:r>
     </w:p>
@@ -423,43 +600,79 @@
           <w:ilvl w:val="0"/>
           <w:numId w:val="49"/>
         </w:numPr>
-        <w:spacing w:after="0"/>
-      </w:pPr>
-      <w:r>
+        <w:spacing w:after="0" w:line="276" w:lineRule="auto"/>
+        <w:rPr>
+          <w:rFonts w:asciiTheme="majorHAnsi" w:hAnsiTheme="majorHAnsi"/>
+        </w:rPr>
+      </w:pPr>
+      <w:r>
+        <w:rPr>
+          <w:rFonts w:asciiTheme="majorHAnsi" w:hAnsiTheme="majorHAnsi"/>
+        </w:rPr>
         <w:t>To perform tasks and actions, we need</w:t>
       </w:r>
       <w:r>
+        <w:rPr>
+          <w:rFonts w:asciiTheme="majorHAnsi" w:hAnsiTheme="majorHAnsi"/>
+        </w:rPr>
         <w:t xml:space="preserve"> </w:t>
       </w:r>
       <w:proofErr w:type="gramStart"/>
       <w:r>
+        <w:rPr>
+          <w:rFonts w:asciiTheme="majorHAnsi" w:hAnsiTheme="majorHAnsi"/>
+        </w:rPr>
         <w:t>LLM ,</w:t>
       </w:r>
       <w:proofErr w:type="gramEnd"/>
       <w:r>
+        <w:rPr>
+          <w:rFonts w:asciiTheme="majorHAnsi" w:hAnsiTheme="majorHAnsi"/>
+        </w:rPr>
         <w:t xml:space="preserve"> </w:t>
       </w:r>
       <w:r>
+        <w:rPr>
+          <w:rFonts w:asciiTheme="majorHAnsi" w:hAnsiTheme="majorHAnsi"/>
+        </w:rPr>
         <w:t>Agent</w:t>
       </w:r>
       <w:r>
+        <w:rPr>
+          <w:rFonts w:asciiTheme="majorHAnsi" w:hAnsiTheme="majorHAnsi"/>
+        </w:rPr>
         <w:t xml:space="preserve">, </w:t>
       </w:r>
       <w:r>
+        <w:rPr>
+          <w:rFonts w:asciiTheme="majorHAnsi" w:hAnsiTheme="majorHAnsi"/>
+        </w:rPr>
         <w:t>MCP</w:t>
       </w:r>
     </w:p>
     <w:p>
       <w:pPr>
-        <w:spacing w:after="0"/>
-      </w:pPr>
-      <w:r>
+        <w:spacing w:after="0" w:line="276" w:lineRule="auto"/>
+        <w:rPr>
+          <w:rFonts w:asciiTheme="majorHAnsi" w:hAnsiTheme="majorHAnsi"/>
+        </w:rPr>
+      </w:pPr>
+      <w:r>
+        <w:rPr>
+          <w:rFonts w:asciiTheme="majorHAnsi" w:hAnsiTheme="majorHAnsi"/>
+        </w:rPr>
         <w:t>Flow</w:t>
       </w:r>
       <w:r>
+        <w:rPr>
+          <w:rFonts w:asciiTheme="majorHAnsi" w:hAnsiTheme="majorHAnsi"/>
+        </w:rPr>
         <w:t xml:space="preserve">: </w:t>
       </w:r>
       <w:r>
+        <w:rPr>
+          <w:rFonts w:asciiTheme="majorHAnsi" w:hAnsiTheme="majorHAnsi"/>
+        </w:rPr>
         <w:t>User → Prompt → LLM → Agent → MCP → Real-world action</w:t>
       </w:r>
     </w:p>
@@ -469,42 +682,62 @@
           <w:ilvl w:val="0"/>
           <w:numId w:val="50"/>
         </w:numPr>
-        <w:spacing w:after="0"/>
-      </w:pPr>
-      <w:r>
+        <w:spacing w:after="0" w:line="276" w:lineRule="auto"/>
+        <w:rPr>
+          <w:rFonts w:asciiTheme="majorHAnsi" w:hAnsiTheme="majorHAnsi"/>
+        </w:rPr>
+      </w:pPr>
+      <w:r>
+        <w:rPr>
+          <w:rFonts w:asciiTheme="majorHAnsi" w:hAnsiTheme="majorHAnsi"/>
+        </w:rPr>
         <w:t>Agent can perform all tasks and actions with the help of MCP</w:t>
       </w:r>
     </w:p>
     <w:p>
       <w:pPr>
-        <w:spacing w:after="0"/>
+        <w:spacing w:after="0" w:line="276" w:lineRule="auto"/>
+        <w:rPr>
+          <w:rFonts w:asciiTheme="majorHAnsi" w:hAnsiTheme="majorHAnsi"/>
+        </w:rPr>
       </w:pPr>
     </w:p>
     <w:p>
       <w:pPr>
-        <w:spacing w:after="0"/>
+        <w:spacing w:after="0" w:line="276" w:lineRule="auto"/>
+        <w:rPr>
+          <w:rFonts w:asciiTheme="majorHAnsi" w:hAnsiTheme="majorHAnsi"/>
+        </w:rPr>
       </w:pPr>
     </w:p>
     <w:p>
       <w:pPr>
-        <w:spacing w:after="0"/>
+        <w:spacing w:after="0" w:line="276" w:lineRule="auto"/>
+        <w:rPr>
+          <w:rFonts w:asciiTheme="majorHAnsi" w:hAnsiTheme="majorHAnsi"/>
+        </w:rPr>
       </w:pPr>
     </w:p>
     <w:p>
       <w:pPr>
-        <w:spacing w:after="0"/>
+        <w:spacing w:after="0" w:line="276" w:lineRule="auto"/>
+        <w:rPr>
+          <w:rFonts w:asciiTheme="majorHAnsi" w:hAnsiTheme="majorHAnsi"/>
+        </w:rPr>
       </w:pPr>
     </w:p>
     <w:p>
       <w:pPr>
-        <w:spacing w:after="0"/>
-        <w:rPr>
+        <w:spacing w:after="0" w:line="276" w:lineRule="auto"/>
+        <w:rPr>
+          <w:rFonts w:asciiTheme="majorHAnsi" w:hAnsiTheme="majorHAnsi"/>
           <w:b/>
           <w:bCs/>
         </w:rPr>
       </w:pPr>
       <w:r>
         <w:rPr>
+          <w:rFonts w:asciiTheme="majorHAnsi" w:hAnsiTheme="majorHAnsi"/>
           <w:b/>
           <w:bCs/>
         </w:rPr>
@@ -514,9 +747,15 @@
     </w:p>
     <w:p>
       <w:pPr>
-        <w:spacing w:after="0"/>
-      </w:pPr>
-      <w:r>
+        <w:spacing w:after="0" w:line="276" w:lineRule="auto"/>
+        <w:rPr>
+          <w:rFonts w:asciiTheme="majorHAnsi" w:hAnsiTheme="majorHAnsi"/>
+        </w:rPr>
+      </w:pPr>
+      <w:r>
+        <w:rPr>
+          <w:rFonts w:asciiTheme="majorHAnsi" w:hAnsiTheme="majorHAnsi"/>
+        </w:rPr>
         <w:t>What is MCP?</w:t>
       </w:r>
     </w:p>
@@ -526,9 +765,15 @@
           <w:ilvl w:val="0"/>
           <w:numId w:val="51"/>
         </w:numPr>
-        <w:spacing w:after="0"/>
-      </w:pPr>
-      <w:r>
+        <w:spacing w:after="0" w:line="276" w:lineRule="auto"/>
+        <w:rPr>
+          <w:rFonts w:asciiTheme="majorHAnsi" w:hAnsiTheme="majorHAnsi"/>
+        </w:rPr>
+      </w:pPr>
+      <w:r>
+        <w:rPr>
+          <w:rFonts w:asciiTheme="majorHAnsi" w:hAnsiTheme="majorHAnsi"/>
+        </w:rPr>
         <w:t>MCP is a framework that connects LLMs to real-world tools</w:t>
       </w:r>
     </w:p>
@@ -538,50 +783,95 @@
           <w:ilvl w:val="0"/>
           <w:numId w:val="51"/>
         </w:numPr>
-        <w:spacing w:after="0"/>
-      </w:pPr>
-      <w:r>
+        <w:spacing w:after="0" w:line="276" w:lineRule="auto"/>
+        <w:rPr>
+          <w:rFonts w:asciiTheme="majorHAnsi" w:hAnsiTheme="majorHAnsi"/>
+        </w:rPr>
+      </w:pPr>
+      <w:r>
+        <w:rPr>
+          <w:rFonts w:asciiTheme="majorHAnsi" w:hAnsiTheme="majorHAnsi"/>
+        </w:rPr>
         <w:t xml:space="preserve">MCP </w:t>
       </w:r>
       <w:r>
+        <w:rPr>
+          <w:rFonts w:asciiTheme="majorHAnsi" w:hAnsiTheme="majorHAnsi"/>
+        </w:rPr>
         <w:t xml:space="preserve">Acts as a bridge between </w:t>
       </w:r>
       <w:r>
+        <w:rPr>
+          <w:rFonts w:asciiTheme="majorHAnsi" w:hAnsiTheme="majorHAnsi"/>
+        </w:rPr>
         <w:t>Agent</w:t>
       </w:r>
       <w:r>
+        <w:rPr>
+          <w:rFonts w:asciiTheme="majorHAnsi" w:hAnsiTheme="majorHAnsi"/>
+        </w:rPr>
         <w:t xml:space="preserve"> and</w:t>
       </w:r>
       <w:r>
+        <w:rPr>
+          <w:rFonts w:asciiTheme="majorHAnsi" w:hAnsiTheme="majorHAnsi"/>
+        </w:rPr>
         <w:t xml:space="preserve"> </w:t>
       </w:r>
       <w:r>
+        <w:rPr>
+          <w:rFonts w:asciiTheme="majorHAnsi" w:hAnsiTheme="majorHAnsi"/>
+        </w:rPr>
         <w:t>Browser</w:t>
       </w:r>
       <w:r>
+        <w:rPr>
+          <w:rFonts w:asciiTheme="majorHAnsi" w:hAnsiTheme="majorHAnsi"/>
+        </w:rPr>
         <w:t xml:space="preserve">, </w:t>
       </w:r>
       <w:r>
+        <w:rPr>
+          <w:rFonts w:asciiTheme="majorHAnsi" w:hAnsiTheme="majorHAnsi"/>
+        </w:rPr>
         <w:t>Database</w:t>
       </w:r>
       <w:r>
+        <w:rPr>
+          <w:rFonts w:asciiTheme="majorHAnsi" w:hAnsiTheme="majorHAnsi"/>
+        </w:rPr>
         <w:t xml:space="preserve">, </w:t>
       </w:r>
       <w:r>
+        <w:rPr>
+          <w:rFonts w:asciiTheme="majorHAnsi" w:hAnsiTheme="majorHAnsi"/>
+        </w:rPr>
         <w:t>APIs</w:t>
       </w:r>
       <w:r>
+        <w:rPr>
+          <w:rFonts w:asciiTheme="majorHAnsi" w:hAnsiTheme="majorHAnsi"/>
+        </w:rPr>
         <w:t xml:space="preserve">, </w:t>
       </w:r>
       <w:r>
+        <w:rPr>
+          <w:rFonts w:asciiTheme="majorHAnsi" w:hAnsiTheme="majorHAnsi"/>
+        </w:rPr>
         <w:t>Local machine</w:t>
       </w:r>
     </w:p>
     <w:p>
       <w:pPr>
-        <w:spacing w:after="0"/>
-      </w:pPr>
-      <w:r>
+        <w:spacing w:after="0" w:line="276" w:lineRule="auto"/>
+        <w:rPr>
+          <w:rFonts w:asciiTheme="majorHAnsi" w:hAnsiTheme="majorHAnsi"/>
+        </w:rPr>
+      </w:pPr>
+      <w:r>
+        <w:rPr>
+          <w:rFonts w:asciiTheme="majorHAnsi" w:hAnsiTheme="majorHAnsi"/>
+        </w:rPr>
         <w:t>Key Characteristics</w:t>
       </w:r>
     </w:p>
@@ -591,9 +881,15 @@
           <w:ilvl w:val="0"/>
           <w:numId w:val="52"/>
         </w:numPr>
-        <w:spacing w:after="0"/>
-      </w:pPr>
-      <w:r>
+        <w:spacing w:after="0" w:line="276" w:lineRule="auto"/>
+        <w:rPr>
+          <w:rFonts w:asciiTheme="majorHAnsi" w:hAnsiTheme="majorHAnsi"/>
+        </w:rPr>
+      </w:pPr>
+      <w:r>
+        <w:rPr>
+          <w:rFonts w:asciiTheme="majorHAnsi" w:hAnsiTheme="majorHAnsi"/>
+        </w:rPr>
         <w:t>Different MCPs exist for different purposes</w:t>
       </w:r>
     </w:p>
@@ -603,15 +899,27 @@
           <w:ilvl w:val="0"/>
           <w:numId w:val="52"/>
         </w:numPr>
-        <w:spacing w:after="0"/>
-      </w:pPr>
-      <w:r>
+        <w:spacing w:after="0" w:line="276" w:lineRule="auto"/>
+        <w:rPr>
+          <w:rFonts w:asciiTheme="majorHAnsi" w:hAnsiTheme="majorHAnsi"/>
+        </w:rPr>
+      </w:pPr>
+      <w:r>
+        <w:rPr>
+          <w:rFonts w:asciiTheme="majorHAnsi" w:hAnsiTheme="majorHAnsi"/>
+        </w:rPr>
         <w:t xml:space="preserve">There is </w:t>
       </w:r>
       <w:r>
+        <w:rPr>
+          <w:rFonts w:asciiTheme="majorHAnsi" w:hAnsiTheme="majorHAnsi"/>
+        </w:rPr>
         <w:t xml:space="preserve">No industry-wide standardization </w:t>
       </w:r>
       <w:r>
+        <w:rPr>
+          <w:rFonts w:asciiTheme="majorHAnsi" w:hAnsiTheme="majorHAnsi"/>
+        </w:rPr>
         <w:t>for MCP</w:t>
       </w:r>
     </w:p>
@@ -621,47 +929,89 @@
           <w:ilvl w:val="0"/>
           <w:numId w:val="52"/>
         </w:numPr>
-        <w:spacing w:after="0"/>
-      </w:pPr>
-      <w:r>
+        <w:spacing w:after="0" w:line="276" w:lineRule="auto"/>
+        <w:rPr>
+          <w:rFonts w:asciiTheme="majorHAnsi" w:hAnsiTheme="majorHAnsi"/>
+        </w:rPr>
+      </w:pPr>
+      <w:r>
+        <w:rPr>
+          <w:rFonts w:asciiTheme="majorHAnsi" w:hAnsiTheme="majorHAnsi"/>
+        </w:rPr>
         <w:t>Each company provides its own MCP</w:t>
       </w:r>
       <w:r>
+        <w:rPr>
+          <w:rFonts w:asciiTheme="majorHAnsi" w:hAnsiTheme="majorHAnsi"/>
+        </w:rPr>
         <w:t xml:space="preserve"> like </w:t>
       </w:r>
       <w:r>
+        <w:rPr>
+          <w:rFonts w:asciiTheme="majorHAnsi" w:hAnsiTheme="majorHAnsi"/>
+        </w:rPr>
         <w:t>GitHub MCP</w:t>
       </w:r>
       <w:r>
+        <w:rPr>
+          <w:rFonts w:asciiTheme="majorHAnsi" w:hAnsiTheme="majorHAnsi"/>
+        </w:rPr>
         <w:t xml:space="preserve">, </w:t>
       </w:r>
       <w:r>
+        <w:rPr>
+          <w:rFonts w:asciiTheme="majorHAnsi" w:hAnsiTheme="majorHAnsi"/>
+        </w:rPr>
         <w:t>Postman MCP</w:t>
       </w:r>
       <w:r>
+        <w:rPr>
+          <w:rFonts w:asciiTheme="majorHAnsi" w:hAnsiTheme="majorHAnsi"/>
+        </w:rPr>
         <w:t xml:space="preserve">, </w:t>
       </w:r>
       <w:r>
+        <w:rPr>
+          <w:rFonts w:asciiTheme="majorHAnsi" w:hAnsiTheme="majorHAnsi"/>
+        </w:rPr>
         <w:t>Playwright MCP</w:t>
       </w:r>
       <w:r>
+        <w:rPr>
+          <w:rFonts w:asciiTheme="majorHAnsi" w:hAnsiTheme="majorHAnsi"/>
+        </w:rPr>
         <w:t xml:space="preserve">, </w:t>
       </w:r>
       <w:r>
+        <w:rPr>
+          <w:rFonts w:asciiTheme="majorHAnsi" w:hAnsiTheme="majorHAnsi"/>
+        </w:rPr>
         <w:t>Selenium MCP</w:t>
       </w:r>
       <w:r>
+        <w:rPr>
+          <w:rFonts w:asciiTheme="majorHAnsi" w:hAnsiTheme="majorHAnsi"/>
+        </w:rPr>
         <w:t xml:space="preserve">, </w:t>
       </w:r>
       <w:r>
+        <w:rPr>
+          <w:rFonts w:asciiTheme="majorHAnsi" w:hAnsiTheme="majorHAnsi"/>
+        </w:rPr>
         <w:t>Cypress MCP</w:t>
       </w:r>
     </w:p>
     <w:p>
       <w:pPr>
-        <w:spacing w:after="0"/>
-      </w:pPr>
-      <w:r>
+        <w:spacing w:after="0" w:line="276" w:lineRule="auto"/>
+        <w:rPr>
+          <w:rFonts w:asciiTheme="majorHAnsi" w:hAnsiTheme="majorHAnsi"/>
+        </w:rPr>
+      </w:pPr>
+      <w:r>
+        <w:rPr>
+          <w:rFonts w:asciiTheme="majorHAnsi" w:hAnsiTheme="majorHAnsi"/>
+        </w:rPr>
         <w:t>What MCP Can Do</w:t>
       </w:r>
     </w:p>
@@ -671,9 +1021,15 @@
           <w:ilvl w:val="0"/>
           <w:numId w:val="53"/>
         </w:numPr>
-        <w:spacing w:after="0"/>
-      </w:pPr>
-      <w:r>
+        <w:spacing w:after="0" w:line="276" w:lineRule="auto"/>
+        <w:rPr>
+          <w:rFonts w:asciiTheme="majorHAnsi" w:hAnsiTheme="majorHAnsi"/>
+        </w:rPr>
+      </w:pPr>
+      <w:r>
+        <w:rPr>
+          <w:rFonts w:asciiTheme="majorHAnsi" w:hAnsiTheme="majorHAnsi"/>
+        </w:rPr>
         <w:t>Execute commands sent by the agent</w:t>
       </w:r>
     </w:p>
@@ -683,9 +1039,15 @@
           <w:ilvl w:val="0"/>
           <w:numId w:val="53"/>
         </w:numPr>
-        <w:spacing w:after="0"/>
-      </w:pPr>
-      <w:r>
+        <w:spacing w:after="0" w:line="276" w:lineRule="auto"/>
+        <w:rPr>
+          <w:rFonts w:asciiTheme="majorHAnsi" w:hAnsiTheme="majorHAnsi"/>
+        </w:rPr>
+      </w:pPr>
+      <w:r>
+        <w:rPr>
+          <w:rFonts w:asciiTheme="majorHAnsi" w:hAnsiTheme="majorHAnsi"/>
+        </w:rPr>
         <w:t>Perform real-time actions</w:t>
       </w:r>
     </w:p>
@@ -695,17 +1057,29 @@
           <w:ilvl w:val="0"/>
           <w:numId w:val="53"/>
         </w:numPr>
-        <w:spacing w:after="0"/>
-      </w:pPr>
-      <w:r>
+        <w:spacing w:after="0" w:line="276" w:lineRule="auto"/>
+        <w:rPr>
+          <w:rFonts w:asciiTheme="majorHAnsi" w:hAnsiTheme="majorHAnsi"/>
+        </w:rPr>
+      </w:pPr>
+      <w:r>
+        <w:rPr>
+          <w:rFonts w:asciiTheme="majorHAnsi" w:hAnsiTheme="majorHAnsi"/>
+        </w:rPr>
         <w:t>Return results back to the agent/LLM</w:t>
       </w:r>
     </w:p>
     <w:p>
       <w:pPr>
-        <w:spacing w:after="0"/>
-      </w:pPr>
-      <w:r>
+        <w:spacing w:after="0" w:line="276" w:lineRule="auto"/>
+        <w:rPr>
+          <w:rFonts w:asciiTheme="majorHAnsi" w:hAnsiTheme="majorHAnsi"/>
+        </w:rPr>
+      </w:pPr>
+      <w:r>
+        <w:rPr>
+          <w:rFonts w:asciiTheme="majorHAnsi" w:hAnsiTheme="majorHAnsi"/>
+        </w:rPr>
         <w:t>What MCP Cannot Do</w:t>
       </w:r>
     </w:p>
@@ -715,9 +1089,15 @@
           <w:ilvl w:val="0"/>
           <w:numId w:val="54"/>
         </w:numPr>
-        <w:spacing w:after="0"/>
-      </w:pPr>
-      <w:r>
+        <w:spacing w:after="0" w:line="276" w:lineRule="auto"/>
+        <w:rPr>
+          <w:rFonts w:asciiTheme="majorHAnsi" w:hAnsiTheme="majorHAnsi"/>
+        </w:rPr>
+      </w:pPr>
+      <w:r>
+        <w:rPr>
+          <w:rFonts w:asciiTheme="majorHAnsi" w:hAnsiTheme="majorHAnsi"/>
+        </w:rPr>
         <w:t>MCP cannot generate code</w:t>
       </w:r>
     </w:p>
@@ -727,20 +1107,35 @@
           <w:ilvl w:val="0"/>
           <w:numId w:val="54"/>
         </w:numPr>
-        <w:spacing w:after="0"/>
-      </w:pPr>
-      <w:r>
+        <w:spacing w:after="0" w:line="276" w:lineRule="auto"/>
+        <w:rPr>
+          <w:rFonts w:asciiTheme="majorHAnsi" w:hAnsiTheme="majorHAnsi"/>
+        </w:rPr>
+      </w:pPr>
+      <w:r>
+        <w:rPr>
+          <w:rFonts w:asciiTheme="majorHAnsi" w:hAnsiTheme="majorHAnsi"/>
+        </w:rPr>
         <w:t>MCP only executes actions or code</w:t>
       </w:r>
     </w:p>
     <w:p>
       <w:pPr>
-        <w:spacing w:after="0"/>
-      </w:pPr>
-      <w:r>
+        <w:spacing w:after="0" w:line="276" w:lineRule="auto"/>
+        <w:rPr>
+          <w:rFonts w:asciiTheme="majorHAnsi" w:hAnsiTheme="majorHAnsi"/>
+        </w:rPr>
+      </w:pPr>
+      <w:r>
+        <w:rPr>
+          <w:rFonts w:asciiTheme="majorHAnsi" w:hAnsiTheme="majorHAnsi"/>
+        </w:rPr>
         <w:t>Examples</w:t>
       </w:r>
       <w:r>
+        <w:rPr>
+          <w:rFonts w:asciiTheme="majorHAnsi" w:hAnsiTheme="majorHAnsi"/>
+        </w:rPr>
         <w:t>:</w:t>
       </w:r>
     </w:p>
@@ -754,46 +1149,85 @@
         <w:tabs>
           <w:tab w:val="num" w:pos="720"/>
         </w:tabs>
-        <w:spacing w:after="0"/>
-      </w:pPr>
-      <w:r>
+        <w:spacing w:after="0" w:line="276" w:lineRule="auto"/>
+        <w:rPr>
+          <w:rFonts w:asciiTheme="majorHAnsi" w:hAnsiTheme="majorHAnsi"/>
+        </w:rPr>
+      </w:pPr>
+      <w:r>
+        <w:rPr>
+          <w:rFonts w:asciiTheme="majorHAnsi" w:hAnsiTheme="majorHAnsi"/>
+        </w:rPr>
         <w:t xml:space="preserve">MCP can used for </w:t>
       </w:r>
       <w:r>
+        <w:rPr>
+          <w:rFonts w:asciiTheme="majorHAnsi" w:hAnsiTheme="majorHAnsi"/>
+        </w:rPr>
         <w:t>Browser Automation</w:t>
       </w:r>
       <w:r>
+        <w:rPr>
+          <w:rFonts w:asciiTheme="majorHAnsi" w:hAnsiTheme="majorHAnsi"/>
+        </w:rPr>
         <w:t xml:space="preserve"> such as </w:t>
       </w:r>
       <w:r>
+        <w:rPr>
+          <w:rFonts w:asciiTheme="majorHAnsi" w:hAnsiTheme="majorHAnsi"/>
+        </w:rPr>
         <w:t>Open websites</w:t>
       </w:r>
       <w:r>
+        <w:rPr>
+          <w:rFonts w:asciiTheme="majorHAnsi" w:hAnsiTheme="majorHAnsi"/>
+        </w:rPr>
         <w:t xml:space="preserve">, </w:t>
       </w:r>
       <w:proofErr w:type="gramStart"/>
       <w:r>
+        <w:rPr>
+          <w:rFonts w:asciiTheme="majorHAnsi" w:hAnsiTheme="majorHAnsi"/>
+        </w:rPr>
         <w:t>Fill</w:t>
       </w:r>
       <w:proofErr w:type="gramEnd"/>
       <w:r>
+        <w:rPr>
+          <w:rFonts w:asciiTheme="majorHAnsi" w:hAnsiTheme="majorHAnsi"/>
+        </w:rPr>
         <w:t xml:space="preserve"> forms</w:t>
       </w:r>
       <w:r>
+        <w:rPr>
+          <w:rFonts w:asciiTheme="majorHAnsi" w:hAnsiTheme="majorHAnsi"/>
+        </w:rPr>
         <w:t xml:space="preserve">, </w:t>
       </w:r>
       <w:proofErr w:type="gramStart"/>
       <w:r>
+        <w:rPr>
+          <w:rFonts w:asciiTheme="majorHAnsi" w:hAnsiTheme="majorHAnsi"/>
+        </w:rPr>
         <w:t>Click</w:t>
       </w:r>
       <w:proofErr w:type="gramEnd"/>
       <w:r>
+        <w:rPr>
+          <w:rFonts w:asciiTheme="majorHAnsi" w:hAnsiTheme="majorHAnsi"/>
+        </w:rPr>
         <w:t xml:space="preserve"> buttons</w:t>
       </w:r>
       <w:r>
+        <w:rPr>
+          <w:rFonts w:asciiTheme="majorHAnsi" w:hAnsiTheme="majorHAnsi"/>
+        </w:rPr>
         <w:t xml:space="preserve"> </w:t>
       </w:r>
       <w:r>
+        <w:rPr>
+          <w:rFonts w:asciiTheme="majorHAnsi" w:hAnsiTheme="majorHAnsi"/>
+        </w:rPr>
         <w:t>(using Selenium MCP or Playwright MCP)</w:t>
       </w:r>
     </w:p>
@@ -804,35 +1238,53 @@
           <w:ilvl w:val="0"/>
           <w:numId w:val="69"/>
         </w:numPr>
-        <w:spacing w:after="0"/>
-      </w:pPr>
-      <w:r>
-        <w:t xml:space="preserve">MCP can used for </w:t>
-      </w:r>
-      <w:r>
-        <w:t>Database Operations</w:t>
-      </w:r>
-      <w:r>
+        <w:spacing w:after="0" w:line="276" w:lineRule="auto"/>
+        <w:rPr>
+          <w:rFonts w:asciiTheme="majorHAnsi" w:hAnsiTheme="majorHAnsi"/>
+        </w:rPr>
+      </w:pPr>
+      <w:r>
+        <w:rPr>
+          <w:rFonts w:asciiTheme="majorHAnsi" w:hAnsiTheme="majorHAnsi"/>
+        </w:rPr>
+        <w:t xml:space="preserve">MCP can used for Database Operations </w:t>
+      </w:r>
+      <w:r>
+        <w:rPr>
+          <w:rFonts w:asciiTheme="majorHAnsi" w:hAnsiTheme="majorHAnsi"/>
+        </w:rPr>
+        <w:t>Connect to MySQL / PostgreSQL</w:t>
+      </w:r>
+      <w:r>
+        <w:rPr>
+          <w:rFonts w:asciiTheme="majorHAnsi" w:hAnsiTheme="majorHAnsi"/>
+        </w:rPr>
+        <w:t xml:space="preserve">, </w:t>
+      </w:r>
+      <w:proofErr w:type="gramStart"/>
+      <w:r>
+        <w:rPr>
+          <w:rFonts w:asciiTheme="majorHAnsi" w:hAnsiTheme="majorHAnsi"/>
+        </w:rPr>
+        <w:t>Run</w:t>
+      </w:r>
+      <w:proofErr w:type="gramEnd"/>
+      <w:r>
+        <w:rPr>
+          <w:rFonts w:asciiTheme="majorHAnsi" w:hAnsiTheme="majorHAnsi"/>
+        </w:rPr>
+        <w:t xml:space="preserve"> queries</w:t>
+      </w:r>
+      <w:r>
+        <w:rPr>
+          <w:rFonts w:asciiTheme="majorHAnsi" w:hAnsiTheme="majorHAnsi"/>
+        </w:rPr>
         <w:t xml:space="preserve"> </w:t>
       </w:r>
       <w:r>
-        <w:t>Connect to MySQL / PostgreSQL</w:t>
-      </w:r>
-      <w:r>
-        <w:t xml:space="preserve">, </w:t>
-      </w:r>
-      <w:proofErr w:type="gramStart"/>
-      <w:r>
-        <w:t>Run</w:t>
-      </w:r>
-      <w:proofErr w:type="gramEnd"/>
-      <w:r>
-        <w:t xml:space="preserve"> queries</w:t>
-      </w:r>
-      <w:r>
-        <w:t xml:space="preserve"> </w:t>
-      </w:r>
-      <w:r>
+        <w:rPr>
+          <w:rFonts w:asciiTheme="majorHAnsi" w:hAnsiTheme="majorHAnsi"/>
+        </w:rPr>
         <w:t>using MySQL MCP / PostgreSQL MCP</w:t>
       </w:r>
     </w:p>
@@ -843,51 +1295,74 @@
           <w:ilvl w:val="0"/>
           <w:numId w:val="69"/>
         </w:numPr>
-        <w:spacing w:after="0"/>
-      </w:pPr>
-      <w:r>
+        <w:spacing w:after="0" w:line="276" w:lineRule="auto"/>
+        <w:rPr>
+          <w:rFonts w:asciiTheme="majorHAnsi" w:hAnsiTheme="majorHAnsi"/>
+        </w:rPr>
+      </w:pPr>
+      <w:r>
+        <w:rPr>
+          <w:rFonts w:asciiTheme="majorHAnsi" w:hAnsiTheme="majorHAnsi"/>
+        </w:rPr>
         <w:t>A</w:t>
       </w:r>
       <w:r>
+        <w:rPr>
+          <w:rFonts w:asciiTheme="majorHAnsi" w:hAnsiTheme="majorHAnsi"/>
+        </w:rPr>
         <w:t>PI Requests</w:t>
       </w:r>
       <w:r>
-        <w:t xml:space="preserve"> (MCP can used for </w:t>
-      </w:r>
-      <w:r>
-        <w:t>API Requests</w:t>
-      </w:r>
-      <w:r>
+        <w:rPr>
+          <w:rFonts w:asciiTheme="majorHAnsi" w:hAnsiTheme="majorHAnsi"/>
+        </w:rPr>
+        <w:t xml:space="preserve"> (MCP can used for API Requests, </w:t>
+      </w:r>
+      <w:r>
+        <w:rPr>
+          <w:rFonts w:asciiTheme="majorHAnsi" w:hAnsiTheme="majorHAnsi"/>
+        </w:rPr>
+        <w:t>Send and receive API responses</w:t>
+      </w:r>
+      <w:r>
+        <w:rPr>
+          <w:rFonts w:asciiTheme="majorHAnsi" w:hAnsiTheme="majorHAnsi"/>
+        </w:rPr>
         <w:t xml:space="preserve">, </w:t>
       </w:r>
       <w:r>
-        <w:t>Send and receive API responses</w:t>
-      </w:r>
-      <w:r>
-        <w:t xml:space="preserve">, </w:t>
-      </w:r>
-      <w:r>
+        <w:rPr>
+          <w:rFonts w:asciiTheme="majorHAnsi" w:hAnsiTheme="majorHAnsi"/>
+        </w:rPr>
         <w:t>Get real-time results</w:t>
       </w:r>
       <w:r>
+        <w:rPr>
+          <w:rFonts w:asciiTheme="majorHAnsi" w:hAnsiTheme="majorHAnsi"/>
+        </w:rPr>
         <w:t>)</w:t>
       </w:r>
     </w:p>
     <w:p>
       <w:pPr>
-        <w:spacing w:after="0"/>
+        <w:spacing w:after="0" w:line="276" w:lineRule="auto"/>
+        <w:rPr>
+          <w:rFonts w:asciiTheme="majorHAnsi" w:hAnsiTheme="majorHAnsi"/>
+        </w:rPr>
       </w:pPr>
     </w:p>
     <w:p>
       <w:pPr>
-        <w:spacing w:after="0"/>
-        <w:rPr>
+        <w:spacing w:after="0" w:line="276" w:lineRule="auto"/>
+        <w:rPr>
+          <w:rFonts w:asciiTheme="majorHAnsi" w:hAnsiTheme="majorHAnsi"/>
           <w:b/>
           <w:bCs/>
         </w:rPr>
       </w:pPr>
       <w:r>
         <w:rPr>
+          <w:rFonts w:asciiTheme="majorHAnsi" w:hAnsiTheme="majorHAnsi"/>
           <w:b/>
           <w:bCs/>
         </w:rPr>
@@ -900,9 +1375,15 @@
           <w:ilvl w:val="0"/>
           <w:numId w:val="58"/>
         </w:numPr>
-        <w:spacing w:after="0"/>
-      </w:pPr>
-      <w:r>
+        <w:spacing w:after="0" w:line="276" w:lineRule="auto"/>
+        <w:rPr>
+          <w:rFonts w:asciiTheme="majorHAnsi" w:hAnsiTheme="majorHAnsi"/>
+        </w:rPr>
+      </w:pPr>
+      <w:r>
+        <w:rPr>
+          <w:rFonts w:asciiTheme="majorHAnsi" w:hAnsiTheme="majorHAnsi"/>
+        </w:rPr>
         <w:t>LLM → Visible at frontend (user interaction)</w:t>
       </w:r>
     </w:p>
@@ -912,27 +1393,38 @@
           <w:ilvl w:val="0"/>
           <w:numId w:val="58"/>
         </w:numPr>
-        <w:spacing w:after="0"/>
-      </w:pPr>
-      <w:r>
+        <w:spacing w:after="0" w:line="276" w:lineRule="auto"/>
+        <w:rPr>
+          <w:rFonts w:asciiTheme="majorHAnsi" w:hAnsiTheme="majorHAnsi"/>
+        </w:rPr>
+      </w:pPr>
+      <w:r>
+        <w:rPr>
+          <w:rFonts w:asciiTheme="majorHAnsi" w:hAnsiTheme="majorHAnsi"/>
+        </w:rPr>
         <w:t>Agent + MCP → Work in backend (execution &amp; actions)</w:t>
       </w:r>
     </w:p>
     <w:p>
       <w:pPr>
-        <w:spacing w:after="0"/>
+        <w:spacing w:after="0" w:line="276" w:lineRule="auto"/>
+        <w:rPr>
+          <w:rFonts w:asciiTheme="majorHAnsi" w:hAnsiTheme="majorHAnsi"/>
+        </w:rPr>
       </w:pPr>
     </w:p>
     <w:p>
       <w:pPr>
-        <w:spacing w:after="0"/>
-        <w:rPr>
+        <w:spacing w:after="0" w:line="276" w:lineRule="auto"/>
+        <w:rPr>
+          <w:rFonts w:asciiTheme="majorHAnsi" w:hAnsiTheme="majorHAnsi"/>
           <w:b/>
           <w:bCs/>
         </w:rPr>
       </w:pPr>
       <w:r>
         <w:rPr>
+          <w:rFonts w:asciiTheme="majorHAnsi" w:hAnsiTheme="majorHAnsi"/>
           <w:b/>
           <w:bCs/>
         </w:rPr>
@@ -945,27 +1437,51 @@
           <w:ilvl w:val="0"/>
           <w:numId w:val="59"/>
         </w:numPr>
-        <w:spacing w:after="0"/>
-      </w:pPr>
-      <w:r>
+        <w:spacing w:after="0" w:line="276" w:lineRule="auto"/>
+        <w:rPr>
+          <w:rFonts w:asciiTheme="majorHAnsi" w:hAnsiTheme="majorHAnsi"/>
+        </w:rPr>
+      </w:pPr>
+      <w:r>
+        <w:rPr>
+          <w:rFonts w:asciiTheme="majorHAnsi" w:hAnsiTheme="majorHAnsi"/>
+        </w:rPr>
         <w:t>A</w:t>
       </w:r>
       <w:r>
+        <w:rPr>
+          <w:rFonts w:asciiTheme="majorHAnsi" w:hAnsiTheme="majorHAnsi"/>
+        </w:rPr>
         <w:t>I</w:t>
       </w:r>
       <w:r>
+        <w:rPr>
+          <w:rFonts w:asciiTheme="majorHAnsi" w:hAnsiTheme="majorHAnsi"/>
+        </w:rPr>
         <w:t xml:space="preserve"> </w:t>
       </w:r>
       <w:r>
+        <w:rPr>
+          <w:rFonts w:asciiTheme="majorHAnsi" w:hAnsiTheme="majorHAnsi"/>
+        </w:rPr>
         <w:t xml:space="preserve">based </w:t>
       </w:r>
       <w:r>
+        <w:rPr>
+          <w:rFonts w:asciiTheme="majorHAnsi" w:hAnsiTheme="majorHAnsi"/>
+        </w:rPr>
         <w:t>code assistant</w:t>
       </w:r>
       <w:r>
+        <w:rPr>
+          <w:rFonts w:asciiTheme="majorHAnsi" w:hAnsiTheme="majorHAnsi"/>
+        </w:rPr>
         <w:t xml:space="preserve"> that </w:t>
       </w:r>
       <w:r>
+        <w:rPr>
+          <w:rFonts w:asciiTheme="majorHAnsi" w:hAnsiTheme="majorHAnsi"/>
+        </w:rPr>
         <w:t>Helps write code faster and smarter</w:t>
       </w:r>
     </w:p>
@@ -975,17 +1491,29 @@
           <w:ilvl w:val="0"/>
           <w:numId w:val="59"/>
         </w:numPr>
-        <w:spacing w:after="0"/>
-      </w:pPr>
-      <w:r>
+        <w:spacing w:after="0" w:line="276" w:lineRule="auto"/>
+        <w:rPr>
+          <w:rFonts w:asciiTheme="majorHAnsi" w:hAnsiTheme="majorHAnsi"/>
+        </w:rPr>
+      </w:pPr>
+      <w:r>
+        <w:rPr>
+          <w:rFonts w:asciiTheme="majorHAnsi" w:hAnsiTheme="majorHAnsi"/>
+        </w:rPr>
         <w:t>Generates and fixes code using its trained repository knowledge</w:t>
       </w:r>
     </w:p>
     <w:p>
       <w:pPr>
-        <w:spacing w:after="0"/>
-      </w:pPr>
-      <w:r>
+        <w:spacing w:after="0" w:line="276" w:lineRule="auto"/>
+        <w:rPr>
+          <w:rFonts w:asciiTheme="majorHAnsi" w:hAnsiTheme="majorHAnsi"/>
+        </w:rPr>
+      </w:pPr>
+      <w:r>
+        <w:rPr>
+          <w:rFonts w:asciiTheme="majorHAnsi" w:hAnsiTheme="majorHAnsi"/>
+        </w:rPr>
         <w:t>Key Points</w:t>
       </w:r>
     </w:p>
@@ -995,9 +1523,15 @@
           <w:ilvl w:val="0"/>
           <w:numId w:val="60"/>
         </w:numPr>
-        <w:spacing w:after="0"/>
-      </w:pPr>
-      <w:r>
+        <w:spacing w:after="0" w:line="276" w:lineRule="auto"/>
+        <w:rPr>
+          <w:rFonts w:asciiTheme="majorHAnsi" w:hAnsiTheme="majorHAnsi"/>
+        </w:rPr>
+      </w:pPr>
+      <w:r>
+        <w:rPr>
+          <w:rFonts w:asciiTheme="majorHAnsi" w:hAnsiTheme="majorHAnsi"/>
+        </w:rPr>
         <w:t>Copilot is a plugin/extension</w:t>
       </w:r>
     </w:p>
@@ -1007,9 +1541,15 @@
           <w:ilvl w:val="0"/>
           <w:numId w:val="60"/>
         </w:numPr>
-        <w:spacing w:after="0"/>
-      </w:pPr>
-      <w:r>
+        <w:spacing w:after="0" w:line="276" w:lineRule="auto"/>
+        <w:rPr>
+          <w:rFonts w:asciiTheme="majorHAnsi" w:hAnsiTheme="majorHAnsi"/>
+        </w:rPr>
+      </w:pPr>
+      <w:r>
+        <w:rPr>
+          <w:rFonts w:asciiTheme="majorHAnsi" w:hAnsiTheme="majorHAnsi"/>
+        </w:rPr>
         <w:t>Integrates with IDE (VS Code)</w:t>
       </w:r>
     </w:p>
@@ -1019,39 +1559,62 @@
           <w:ilvl w:val="0"/>
           <w:numId w:val="60"/>
         </w:numPr>
-        <w:spacing w:after="0"/>
-      </w:pPr>
-      <w:r>
+        <w:spacing w:after="0" w:line="276" w:lineRule="auto"/>
+        <w:rPr>
+          <w:rFonts w:asciiTheme="majorHAnsi" w:hAnsiTheme="majorHAnsi"/>
+        </w:rPr>
+      </w:pPr>
+      <w:r>
+        <w:rPr>
+          <w:rFonts w:asciiTheme="majorHAnsi" w:hAnsiTheme="majorHAnsi"/>
+        </w:rPr>
         <w:t>Requires</w:t>
       </w:r>
       <w:r>
+        <w:rPr>
+          <w:rFonts w:asciiTheme="majorHAnsi" w:hAnsiTheme="majorHAnsi"/>
+        </w:rPr>
         <w:t xml:space="preserve"> </w:t>
       </w:r>
       <w:r>
+        <w:rPr>
+          <w:rFonts w:asciiTheme="majorHAnsi" w:hAnsiTheme="majorHAnsi"/>
+        </w:rPr>
         <w:t>GitHub account</w:t>
       </w:r>
       <w:r>
+        <w:rPr>
+          <w:rFonts w:asciiTheme="majorHAnsi" w:hAnsiTheme="majorHAnsi"/>
+        </w:rPr>
         <w:t xml:space="preserve"> &amp; </w:t>
       </w:r>
       <w:r>
+        <w:rPr>
+          <w:rFonts w:asciiTheme="majorHAnsi" w:hAnsiTheme="majorHAnsi"/>
+        </w:rPr>
         <w:t>Access to GitHub repositories</w:t>
       </w:r>
     </w:p>
     <w:p>
       <w:pPr>
-        <w:spacing w:after="0"/>
+        <w:spacing w:after="0" w:line="276" w:lineRule="auto"/>
+        <w:rPr>
+          <w:rFonts w:asciiTheme="majorHAnsi" w:hAnsiTheme="majorHAnsi"/>
+        </w:rPr>
       </w:pPr>
     </w:p>
     <w:p>
       <w:pPr>
-        <w:spacing w:after="0"/>
-        <w:rPr>
+        <w:spacing w:after="0" w:line="276" w:lineRule="auto"/>
+        <w:rPr>
+          <w:rFonts w:asciiTheme="majorHAnsi" w:hAnsiTheme="majorHAnsi"/>
           <w:b/>
           <w:bCs/>
         </w:rPr>
       </w:pPr>
       <w:r>
         <w:rPr>
+          <w:rFonts w:asciiTheme="majorHAnsi" w:hAnsiTheme="majorHAnsi"/>
           <w:b/>
           <w:bCs/>
         </w:rPr>
@@ -1064,9 +1627,15 @@
           <w:ilvl w:val="0"/>
           <w:numId w:val="61"/>
         </w:numPr>
-        <w:spacing w:after="0"/>
-      </w:pPr>
-      <w:r>
+        <w:spacing w:after="0" w:line="276" w:lineRule="auto"/>
+        <w:rPr>
+          <w:rFonts w:asciiTheme="majorHAnsi" w:hAnsiTheme="majorHAnsi"/>
+        </w:rPr>
+      </w:pPr>
+      <w:r>
+        <w:rPr>
+          <w:rFonts w:asciiTheme="majorHAnsi" w:hAnsiTheme="majorHAnsi"/>
+        </w:rPr>
         <w:t>A MCP server that provides browser automation using Playwright</w:t>
       </w:r>
     </w:p>
@@ -1076,15 +1645,27 @@
           <w:ilvl w:val="0"/>
           <w:numId w:val="61"/>
         </w:numPr>
-        <w:spacing w:after="0"/>
-      </w:pPr>
-      <w:r>
+        <w:spacing w:after="0" w:line="276" w:lineRule="auto"/>
+        <w:rPr>
+          <w:rFonts w:asciiTheme="majorHAnsi" w:hAnsiTheme="majorHAnsi"/>
+        </w:rPr>
+      </w:pPr>
+      <w:r>
+        <w:rPr>
+          <w:rFonts w:asciiTheme="majorHAnsi" w:hAnsiTheme="majorHAnsi"/>
+        </w:rPr>
         <w:t>Allows LLM to interact with web pages through</w:t>
       </w:r>
       <w:r>
+        <w:rPr>
+          <w:rFonts w:asciiTheme="majorHAnsi" w:hAnsiTheme="majorHAnsi"/>
+        </w:rPr>
         <w:t xml:space="preserve"> </w:t>
       </w:r>
       <w:r>
+        <w:rPr>
+          <w:rFonts w:asciiTheme="majorHAnsi" w:hAnsiTheme="majorHAnsi"/>
+        </w:rPr>
         <w:t>Structured accessibility snapshots</w:t>
       </w:r>
     </w:p>
@@ -1094,31 +1675,42 @@
           <w:ilvl w:val="0"/>
           <w:numId w:val="61"/>
         </w:numPr>
-        <w:spacing w:after="0"/>
-      </w:pPr>
-      <w:r>
-        <w:lastRenderedPageBreak/>
+        <w:spacing w:after="0" w:line="276" w:lineRule="auto"/>
+        <w:rPr>
+          <w:rFonts w:asciiTheme="majorHAnsi" w:hAnsiTheme="majorHAnsi"/>
+        </w:rPr>
+      </w:pPr>
+      <w:r>
+        <w:rPr>
+          <w:rFonts w:asciiTheme="majorHAnsi" w:hAnsiTheme="majorHAnsi"/>
+        </w:rPr>
         <w:t>No screenshots or visual-tuned models required</w:t>
       </w:r>
     </w:p>
     <w:p>
       <w:pPr>
-        <w:spacing w:after="0"/>
+        <w:spacing w:after="0" w:line="276" w:lineRule="auto"/>
+        <w:rPr>
+          <w:rFonts w:asciiTheme="majorHAnsi" w:hAnsiTheme="majorHAnsi"/>
+        </w:rPr>
       </w:pPr>
     </w:p>
     <w:p>
       <w:pPr>
-        <w:spacing w:after="0"/>
-        <w:rPr>
+        <w:spacing w:after="0" w:line="276" w:lineRule="auto"/>
+        <w:rPr>
+          <w:rFonts w:asciiTheme="majorHAnsi" w:hAnsiTheme="majorHAnsi"/>
           <w:b/>
           <w:bCs/>
         </w:rPr>
       </w:pPr>
       <w:r>
         <w:rPr>
+          <w:rFonts w:asciiTheme="majorHAnsi" w:hAnsiTheme="majorHAnsi"/>
           <w:b/>
           <w:bCs/>
         </w:rPr>
+        <w:lastRenderedPageBreak/>
         <w:t>7. Tools Required</w:t>
       </w:r>
     </w:p>
@@ -1128,9 +1720,15 @@
           <w:ilvl w:val="0"/>
           <w:numId w:val="62"/>
         </w:numPr>
-        <w:spacing w:after="0"/>
-      </w:pPr>
-      <w:r>
+        <w:spacing w:after="0" w:line="276" w:lineRule="auto"/>
+        <w:rPr>
+          <w:rFonts w:asciiTheme="majorHAnsi" w:hAnsiTheme="majorHAnsi"/>
+        </w:rPr>
+      </w:pPr>
+      <w:r>
+        <w:rPr>
+          <w:rFonts w:asciiTheme="majorHAnsi" w:hAnsiTheme="majorHAnsi"/>
+        </w:rPr>
         <w:t>VS Code</w:t>
       </w:r>
     </w:p>
@@ -1140,9 +1738,15 @@
           <w:ilvl w:val="0"/>
           <w:numId w:val="62"/>
         </w:numPr>
-        <w:spacing w:after="0"/>
-      </w:pPr>
-      <w:r>
+        <w:spacing w:after="0" w:line="276" w:lineRule="auto"/>
+        <w:rPr>
+          <w:rFonts w:asciiTheme="majorHAnsi" w:hAnsiTheme="majorHAnsi"/>
+        </w:rPr>
+      </w:pPr>
+      <w:r>
+        <w:rPr>
+          <w:rFonts w:asciiTheme="majorHAnsi" w:hAnsiTheme="majorHAnsi"/>
+        </w:rPr>
         <w:t>GitHub Copilot Extension + GitHub Account</w:t>
       </w:r>
     </w:p>
@@ -1152,9 +1756,15 @@
           <w:ilvl w:val="0"/>
           <w:numId w:val="62"/>
         </w:numPr>
-        <w:spacing w:after="0"/>
-      </w:pPr>
-      <w:r>
+        <w:spacing w:after="0" w:line="276" w:lineRule="auto"/>
+        <w:rPr>
+          <w:rFonts w:asciiTheme="majorHAnsi" w:hAnsiTheme="majorHAnsi"/>
+        </w:rPr>
+      </w:pPr>
+      <w:r>
+        <w:rPr>
+          <w:rFonts w:asciiTheme="majorHAnsi" w:hAnsiTheme="majorHAnsi"/>
+        </w:rPr>
         <w:t>Playwright Installation</w:t>
       </w:r>
     </w:p>
@@ -1164,36 +1774,56 @@
           <w:ilvl w:val="0"/>
           <w:numId w:val="62"/>
         </w:numPr>
-        <w:spacing w:after="0"/>
-      </w:pPr>
-      <w:r>
+        <w:spacing w:after="0" w:line="276" w:lineRule="auto"/>
+        <w:rPr>
+          <w:rFonts w:asciiTheme="majorHAnsi" w:hAnsiTheme="majorHAnsi"/>
+        </w:rPr>
+      </w:pPr>
+      <w:r>
+        <w:rPr>
+          <w:rFonts w:asciiTheme="majorHAnsi" w:hAnsiTheme="majorHAnsi"/>
+        </w:rPr>
         <w:t>Playwright VS Code Extension</w:t>
       </w:r>
       <w:r>
+        <w:rPr>
+          <w:rFonts w:asciiTheme="majorHAnsi" w:hAnsiTheme="majorHAnsi"/>
+        </w:rPr>
         <w:t xml:space="preserve"> (</w:t>
       </w:r>
       <w:r>
+        <w:rPr>
+          <w:rFonts w:asciiTheme="majorHAnsi" w:hAnsiTheme="majorHAnsi"/>
+        </w:rPr>
         <w:t>Run &amp; Debug tests using UI</w:t>
       </w:r>
       <w:r>
+        <w:rPr>
+          <w:rFonts w:asciiTheme="majorHAnsi" w:hAnsiTheme="majorHAnsi"/>
+        </w:rPr>
         <w:t>)</w:t>
       </w:r>
     </w:p>
     <w:p>
       <w:pPr>
-        <w:spacing w:after="0"/>
+        <w:spacing w:after="0" w:line="276" w:lineRule="auto"/>
+        <w:rPr>
+          <w:rFonts w:asciiTheme="majorHAnsi" w:hAnsiTheme="majorHAnsi"/>
+        </w:rPr>
       </w:pPr>
     </w:p>
     <w:p>
       <w:pPr>
-        <w:spacing w:after="0"/>
-        <w:rPr>
+        <w:spacing w:after="0" w:line="276" w:lineRule="auto"/>
+        <w:rPr>
+          <w:rFonts w:asciiTheme="majorHAnsi" w:hAnsiTheme="majorHAnsi"/>
           <w:b/>
           <w:bCs/>
         </w:rPr>
       </w:pPr>
       <w:r>
         <w:rPr>
+          <w:rFonts w:asciiTheme="majorHAnsi" w:hAnsiTheme="majorHAnsi"/>
           <w:b/>
           <w:bCs/>
         </w:rPr>
@@ -1201,6 +1831,7 @@
       </w:r>
       <w:r>
         <w:rPr>
+          <w:rFonts w:asciiTheme="majorHAnsi" w:hAnsiTheme="majorHAnsi"/>
           <w:b/>
           <w:bCs/>
         </w:rPr>
@@ -1208,6 +1839,7 @@
       </w:r>
       <w:r>
         <w:rPr>
+          <w:rFonts w:asciiTheme="majorHAnsi" w:hAnsiTheme="majorHAnsi"/>
           <w:b/>
           <w:bCs/>
         </w:rPr>
@@ -1221,9 +1853,15 @@
           <w:ilvl w:val="0"/>
           <w:numId w:val="76"/>
         </w:numPr>
-        <w:spacing w:after="0"/>
-      </w:pPr>
-      <w:r>
+        <w:spacing w:after="0" w:line="276" w:lineRule="auto"/>
+        <w:rPr>
+          <w:rFonts w:asciiTheme="majorHAnsi" w:hAnsiTheme="majorHAnsi"/>
+        </w:rPr>
+      </w:pPr>
+      <w:r>
+        <w:rPr>
+          <w:rFonts w:asciiTheme="majorHAnsi" w:hAnsiTheme="majorHAnsi"/>
+        </w:rPr>
         <w:t>Step 1: GitHub Copilot Setup</w:t>
       </w:r>
     </w:p>
@@ -1233,9 +1871,15 @@
           <w:ilvl w:val="1"/>
           <w:numId w:val="76"/>
         </w:numPr>
-        <w:spacing w:after="0"/>
-      </w:pPr>
-      <w:r>
+        <w:spacing w:after="0" w:line="276" w:lineRule="auto"/>
+        <w:rPr>
+          <w:rFonts w:asciiTheme="majorHAnsi" w:hAnsiTheme="majorHAnsi"/>
+        </w:rPr>
+      </w:pPr>
+      <w:r>
+        <w:rPr>
+          <w:rFonts w:asciiTheme="majorHAnsi" w:hAnsiTheme="majorHAnsi"/>
+        </w:rPr>
         <w:t>Install GitHub Copilot extension in a fresh project</w:t>
       </w:r>
     </w:p>
@@ -1245,9 +1889,15 @@
           <w:ilvl w:val="1"/>
           <w:numId w:val="76"/>
         </w:numPr>
-        <w:spacing w:after="0"/>
-      </w:pPr>
-      <w:r>
+        <w:spacing w:after="0" w:line="276" w:lineRule="auto"/>
+        <w:rPr>
+          <w:rFonts w:asciiTheme="majorHAnsi" w:hAnsiTheme="majorHAnsi"/>
+        </w:rPr>
+      </w:pPr>
+      <w:r>
+        <w:rPr>
+          <w:rFonts w:asciiTheme="majorHAnsi" w:hAnsiTheme="majorHAnsi"/>
+        </w:rPr>
         <w:t>Sign in with GitHub account</w:t>
       </w:r>
     </w:p>
@@ -1258,12 +1908,21 @@
           <w:ilvl w:val="1"/>
           <w:numId w:val="76"/>
         </w:numPr>
-        <w:spacing w:after="0"/>
-      </w:pPr>
-      <w:r>
+        <w:spacing w:after="0" w:line="276" w:lineRule="auto"/>
+        <w:rPr>
+          <w:rFonts w:asciiTheme="majorHAnsi" w:hAnsiTheme="majorHAnsi"/>
+        </w:rPr>
+      </w:pPr>
+      <w:r>
+        <w:rPr>
+          <w:rFonts w:asciiTheme="majorHAnsi" w:hAnsiTheme="majorHAnsi"/>
+        </w:rPr>
         <w:t>Copilot Chat</w:t>
       </w:r>
       <w:r>
+        <w:rPr>
+          <w:rFonts w:asciiTheme="majorHAnsi" w:hAnsiTheme="majorHAnsi"/>
+        </w:rPr>
         <w:t xml:space="preserve"> window</w:t>
       </w:r>
     </w:p>
@@ -1273,18 +1932,33 @@
           <w:ilvl w:val="2"/>
           <w:numId w:val="76"/>
         </w:numPr>
-        <w:spacing w:after="0"/>
-      </w:pPr>
-      <w:r>
+        <w:spacing w:after="0" w:line="276" w:lineRule="auto"/>
+        <w:rPr>
+          <w:rFonts w:asciiTheme="majorHAnsi" w:hAnsiTheme="majorHAnsi"/>
+        </w:rPr>
+      </w:pPr>
+      <w:r>
+        <w:rPr>
+          <w:rFonts w:asciiTheme="majorHAnsi" w:hAnsiTheme="majorHAnsi"/>
+        </w:rPr>
         <w:t>Default mode: Ask</w:t>
       </w:r>
       <w:r>
+        <w:rPr>
+          <w:rFonts w:asciiTheme="majorHAnsi" w:hAnsiTheme="majorHAnsi"/>
+        </w:rPr>
         <w:t xml:space="preserve"> (</w:t>
       </w:r>
       <w:r>
+        <w:rPr>
+          <w:rFonts w:asciiTheme="majorHAnsi" w:hAnsiTheme="majorHAnsi"/>
+        </w:rPr>
         <w:t>Used for general purpose coding</w:t>
       </w:r>
       <w:r>
+        <w:rPr>
+          <w:rFonts w:asciiTheme="majorHAnsi" w:hAnsiTheme="majorHAnsi"/>
+        </w:rPr>
         <w:t>)</w:t>
       </w:r>
     </w:p>
@@ -1294,18 +1968,33 @@
           <w:ilvl w:val="2"/>
           <w:numId w:val="76"/>
         </w:numPr>
-        <w:spacing w:after="0"/>
-      </w:pPr>
-      <w:r>
+        <w:spacing w:after="0" w:line="276" w:lineRule="auto"/>
+        <w:rPr>
+          <w:rFonts w:asciiTheme="majorHAnsi" w:hAnsiTheme="majorHAnsi"/>
+        </w:rPr>
+      </w:pPr>
+      <w:r>
+        <w:rPr>
+          <w:rFonts w:asciiTheme="majorHAnsi" w:hAnsiTheme="majorHAnsi"/>
+        </w:rPr>
         <w:t>Change mode to Agent</w:t>
       </w:r>
       <w:r>
+        <w:rPr>
+          <w:rFonts w:asciiTheme="majorHAnsi" w:hAnsiTheme="majorHAnsi"/>
+        </w:rPr>
         <w:t xml:space="preserve"> (</w:t>
       </w:r>
       <w:r>
+        <w:rPr>
+          <w:rFonts w:asciiTheme="majorHAnsi" w:hAnsiTheme="majorHAnsi"/>
+        </w:rPr>
         <w:t>Required to work with MCP</w:t>
       </w:r>
       <w:r>
+        <w:rPr>
+          <w:rFonts w:asciiTheme="majorHAnsi" w:hAnsiTheme="majorHAnsi"/>
+        </w:rPr>
         <w:t>)</w:t>
       </w:r>
     </w:p>
@@ -1315,9 +2004,15 @@
           <w:ilvl w:val="2"/>
           <w:numId w:val="76"/>
         </w:numPr>
-        <w:spacing w:after="0"/>
-      </w:pPr>
-      <w:r>
+        <w:spacing w:after="0" w:line="276" w:lineRule="auto"/>
+        <w:rPr>
+          <w:rFonts w:asciiTheme="majorHAnsi" w:hAnsiTheme="majorHAnsi"/>
+        </w:rPr>
+      </w:pPr>
+      <w:r>
+        <w:rPr>
+          <w:rFonts w:asciiTheme="majorHAnsi" w:hAnsiTheme="majorHAnsi"/>
+        </w:rPr>
         <w:t>Select any Copilot model</w:t>
       </w:r>
     </w:p>
@@ -1328,32 +2023,56 @@
           <w:ilvl w:val="0"/>
           <w:numId w:val="76"/>
         </w:numPr>
-        <w:spacing w:after="0"/>
-      </w:pPr>
-      <w:r>
+        <w:spacing w:after="0" w:line="276" w:lineRule="auto"/>
+        <w:rPr>
+          <w:rFonts w:asciiTheme="majorHAnsi" w:hAnsiTheme="majorHAnsi"/>
+        </w:rPr>
+      </w:pPr>
+      <w:r>
+        <w:rPr>
+          <w:rFonts w:asciiTheme="majorHAnsi" w:hAnsiTheme="majorHAnsi"/>
+        </w:rPr>
         <w:t>Step 2: Playwright Installation</w:t>
       </w:r>
       <w:r>
+        <w:rPr>
+          <w:rFonts w:asciiTheme="majorHAnsi" w:hAnsiTheme="majorHAnsi"/>
+        </w:rPr>
         <w:t xml:space="preserve">: </w:t>
       </w:r>
       <w:proofErr w:type="spellStart"/>
       <w:r>
+        <w:rPr>
+          <w:rFonts w:asciiTheme="majorHAnsi" w:hAnsiTheme="majorHAnsi"/>
+        </w:rPr>
         <w:t>npm</w:t>
       </w:r>
       <w:proofErr w:type="spellEnd"/>
       <w:r>
+        <w:rPr>
+          <w:rFonts w:asciiTheme="majorHAnsi" w:hAnsiTheme="majorHAnsi"/>
+        </w:rPr>
         <w:t xml:space="preserve"> </w:t>
       </w:r>
       <w:proofErr w:type="spellStart"/>
       <w:r>
+        <w:rPr>
+          <w:rFonts w:asciiTheme="majorHAnsi" w:hAnsiTheme="majorHAnsi"/>
+        </w:rPr>
         <w:t>init</w:t>
       </w:r>
       <w:proofErr w:type="spellEnd"/>
       <w:r>
+        <w:rPr>
+          <w:rFonts w:asciiTheme="majorHAnsi" w:hAnsiTheme="majorHAnsi"/>
+        </w:rPr>
         <w:t xml:space="preserve"> </w:t>
       </w:r>
       <w:proofErr w:type="spellStart"/>
       <w:r>
+        <w:rPr>
+          <w:rFonts w:asciiTheme="majorHAnsi" w:hAnsiTheme="majorHAnsi"/>
+        </w:rPr>
         <w:t>playwright@latest</w:t>
       </w:r>
       <w:proofErr w:type="spellEnd"/>
@@ -1365,12 +2084,21 @@
           <w:ilvl w:val="0"/>
           <w:numId w:val="76"/>
         </w:numPr>
-        <w:spacing w:after="0"/>
-      </w:pPr>
-      <w:r>
+        <w:spacing w:after="0" w:line="276" w:lineRule="auto"/>
+        <w:rPr>
+          <w:rFonts w:asciiTheme="majorHAnsi" w:hAnsiTheme="majorHAnsi"/>
+        </w:rPr>
+      </w:pPr>
+      <w:r>
+        <w:rPr>
+          <w:rFonts w:asciiTheme="majorHAnsi" w:hAnsiTheme="majorHAnsi"/>
+        </w:rPr>
         <w:t>Step 3: Install Playwright Test for VS Code</w:t>
       </w:r>
       <w:r>
+        <w:rPr>
+          <w:rFonts w:asciiTheme="majorHAnsi" w:hAnsiTheme="majorHAnsi"/>
+        </w:rPr>
         <w:t xml:space="preserve"> extension</w:t>
       </w:r>
     </w:p>
@@ -1381,9 +2109,15 @@
           <w:ilvl w:val="0"/>
           <w:numId w:val="76"/>
         </w:numPr>
-        <w:spacing w:after="0"/>
-      </w:pPr>
-      <w:r>
+        <w:spacing w:after="0" w:line="276" w:lineRule="auto"/>
+        <w:rPr>
+          <w:rFonts w:asciiTheme="majorHAnsi" w:hAnsiTheme="majorHAnsi"/>
+        </w:rPr>
+      </w:pPr>
+      <w:r>
+        <w:rPr>
+          <w:rFonts w:asciiTheme="majorHAnsi" w:hAnsiTheme="majorHAnsi"/>
+        </w:rPr>
         <w:t>Step 4: Install Playwright MCP Server</w:t>
       </w:r>
     </w:p>
@@ -1393,17 +2127,29 @@
           <w:ilvl w:val="1"/>
           <w:numId w:val="76"/>
         </w:numPr>
-        <w:spacing w:after="0"/>
-      </w:pPr>
-      <w:r>
+        <w:spacing w:after="0" w:line="276" w:lineRule="auto"/>
+        <w:rPr>
+          <w:rFonts w:asciiTheme="majorHAnsi" w:hAnsiTheme="majorHAnsi"/>
+        </w:rPr>
+      </w:pPr>
+      <w:r>
+        <w:rPr>
+          <w:rFonts w:asciiTheme="majorHAnsi" w:hAnsiTheme="majorHAnsi"/>
+        </w:rPr>
         <w:t>Search for playwright-</w:t>
       </w:r>
       <w:proofErr w:type="spellStart"/>
       <w:r>
+        <w:rPr>
+          <w:rFonts w:asciiTheme="majorHAnsi" w:hAnsiTheme="majorHAnsi"/>
+        </w:rPr>
         <w:t>mcp</w:t>
       </w:r>
       <w:proofErr w:type="spellEnd"/>
       <w:r>
+        <w:rPr>
+          <w:rFonts w:asciiTheme="majorHAnsi" w:hAnsiTheme="majorHAnsi"/>
+        </w:rPr>
         <w:t xml:space="preserve"> by Microsoft</w:t>
       </w:r>
     </w:p>
@@ -1413,9 +2159,15 @@
           <w:ilvl w:val="1"/>
           <w:numId w:val="76"/>
         </w:numPr>
-        <w:spacing w:after="0"/>
-      </w:pPr>
-      <w:r>
+        <w:spacing w:after="0" w:line="276" w:lineRule="auto"/>
+        <w:rPr>
+          <w:rFonts w:asciiTheme="majorHAnsi" w:hAnsiTheme="majorHAnsi"/>
+        </w:rPr>
+      </w:pPr>
+      <w:r>
+        <w:rPr>
+          <w:rFonts w:asciiTheme="majorHAnsi" w:hAnsiTheme="majorHAnsi"/>
+        </w:rPr>
         <w:t>Open GitHub repository</w:t>
       </w:r>
     </w:p>
@@ -1425,9 +2177,15 @@
           <w:ilvl w:val="1"/>
           <w:numId w:val="76"/>
         </w:numPr>
-        <w:spacing w:after="0"/>
-      </w:pPr>
-      <w:r>
+        <w:spacing w:after="0" w:line="276" w:lineRule="auto"/>
+        <w:rPr>
+          <w:rFonts w:asciiTheme="majorHAnsi" w:hAnsiTheme="majorHAnsi"/>
+        </w:rPr>
+      </w:pPr>
+      <w:r>
+        <w:rPr>
+          <w:rFonts w:asciiTheme="majorHAnsi" w:hAnsiTheme="majorHAnsi"/>
+        </w:rPr>
         <w:t>Scroll to Getting Started</w:t>
       </w:r>
     </w:p>
@@ -1437,9 +2195,15 @@
           <w:ilvl w:val="1"/>
           <w:numId w:val="76"/>
         </w:numPr>
-        <w:spacing w:after="0"/>
-      </w:pPr>
-      <w:r>
+        <w:spacing w:after="0" w:line="276" w:lineRule="auto"/>
+        <w:rPr>
+          <w:rFonts w:asciiTheme="majorHAnsi" w:hAnsiTheme="majorHAnsi"/>
+        </w:rPr>
+      </w:pPr>
+      <w:r>
+        <w:rPr>
+          <w:rFonts w:asciiTheme="majorHAnsi" w:hAnsiTheme="majorHAnsi"/>
+        </w:rPr>
         <w:t>Click Install server VS Code</w:t>
       </w:r>
     </w:p>
@@ -1449,9 +2213,15 @@
           <w:ilvl w:val="1"/>
           <w:numId w:val="76"/>
         </w:numPr>
-        <w:spacing w:after="0"/>
-      </w:pPr>
-      <w:r>
+        <w:spacing w:after="0" w:line="276" w:lineRule="auto"/>
+        <w:rPr>
+          <w:rFonts w:asciiTheme="majorHAnsi" w:hAnsiTheme="majorHAnsi"/>
+        </w:rPr>
+      </w:pPr>
+      <w:r>
+        <w:rPr>
+          <w:rFonts w:asciiTheme="majorHAnsi" w:hAnsiTheme="majorHAnsi"/>
+        </w:rPr>
         <w:t>VS Code opens → Install Playwright MCP server</w:t>
       </w:r>
     </w:p>
@@ -1461,20 +2231,35 @@
           <w:ilvl w:val="1"/>
           <w:numId w:val="76"/>
         </w:numPr>
-        <w:spacing w:after="0"/>
-      </w:pPr>
-      <w:r>
+        <w:spacing w:after="0" w:line="276" w:lineRule="auto"/>
+        <w:rPr>
+          <w:rFonts w:asciiTheme="majorHAnsi" w:hAnsiTheme="majorHAnsi"/>
+        </w:rPr>
+      </w:pPr>
+      <w:r>
+        <w:rPr>
+          <w:rFonts w:asciiTheme="majorHAnsi" w:hAnsiTheme="majorHAnsi"/>
+        </w:rPr>
         <w:t xml:space="preserve">MCP config is </w:t>
       </w:r>
       <w:r>
+        <w:rPr>
+          <w:rFonts w:asciiTheme="majorHAnsi" w:hAnsiTheme="majorHAnsi"/>
+        </w:rPr>
         <w:t>auto generated</w:t>
       </w:r>
       <w:r>
+        <w:rPr>
+          <w:rFonts w:asciiTheme="majorHAnsi" w:hAnsiTheme="majorHAnsi"/>
+        </w:rPr>
         <w:t xml:space="preserve"> in </w:t>
       </w:r>
       <w:proofErr w:type="spellStart"/>
       <w:proofErr w:type="gramStart"/>
       <w:r>
+        <w:rPr>
+          <w:rFonts w:asciiTheme="majorHAnsi" w:hAnsiTheme="majorHAnsi"/>
+        </w:rPr>
         <w:t>settings.json</w:t>
       </w:r>
       <w:proofErr w:type="spellEnd"/>
@@ -1486,9 +2271,15 @@
           <w:ilvl w:val="1"/>
           <w:numId w:val="76"/>
         </w:numPr>
-        <w:spacing w:after="0"/>
-      </w:pPr>
-      <w:r>
+        <w:spacing w:after="0" w:line="276" w:lineRule="auto"/>
+        <w:rPr>
+          <w:rFonts w:asciiTheme="majorHAnsi" w:hAnsiTheme="majorHAnsi"/>
+        </w:rPr>
+      </w:pPr>
+      <w:r>
+        <w:rPr>
+          <w:rFonts w:asciiTheme="majorHAnsi" w:hAnsiTheme="majorHAnsi"/>
+        </w:rPr>
         <w:t>Note the JSON file location (for future updates)</w:t>
       </w:r>
     </w:p>
@@ -1498,9 +2289,15 @@
           <w:ilvl w:val="1"/>
           <w:numId w:val="76"/>
         </w:numPr>
-        <w:spacing w:after="0"/>
-      </w:pPr>
-      <w:r>
+        <w:spacing w:after="0" w:line="276" w:lineRule="auto"/>
+        <w:rPr>
+          <w:rFonts w:asciiTheme="majorHAnsi" w:hAnsiTheme="majorHAnsi"/>
+        </w:rPr>
+      </w:pPr>
+      <w:r>
+        <w:rPr>
+          <w:rFonts w:asciiTheme="majorHAnsi" w:hAnsiTheme="majorHAnsi"/>
+        </w:rPr>
         <w:t>Open Copilot Chat → Tools icon</w:t>
       </w:r>
     </w:p>
@@ -1510,27 +2307,38 @@
           <w:ilvl w:val="2"/>
           <w:numId w:val="76"/>
         </w:numPr>
-        <w:spacing w:after="0"/>
-      </w:pPr>
-      <w:r>
+        <w:spacing w:after="0" w:line="276" w:lineRule="auto"/>
+        <w:rPr>
+          <w:rFonts w:asciiTheme="majorHAnsi" w:hAnsiTheme="majorHAnsi"/>
+        </w:rPr>
+      </w:pPr>
+      <w:r>
+        <w:rPr>
+          <w:rFonts w:asciiTheme="majorHAnsi" w:hAnsiTheme="majorHAnsi"/>
+        </w:rPr>
         <w:t>Verify MCP server and actions are visible</w:t>
       </w:r>
     </w:p>
     <w:p>
       <w:pPr>
-        <w:spacing w:after="0"/>
+        <w:spacing w:after="0" w:line="276" w:lineRule="auto"/>
+        <w:rPr>
+          <w:rFonts w:asciiTheme="majorHAnsi" w:hAnsiTheme="majorHAnsi"/>
+        </w:rPr>
       </w:pPr>
     </w:p>
     <w:p>
       <w:pPr>
-        <w:spacing w:after="0"/>
-        <w:rPr>
+        <w:spacing w:after="0" w:line="276" w:lineRule="auto"/>
+        <w:rPr>
+          <w:rFonts w:asciiTheme="majorHAnsi" w:hAnsiTheme="majorHAnsi"/>
           <w:b/>
           <w:bCs/>
         </w:rPr>
       </w:pPr>
       <w:r>
         <w:rPr>
+          <w:rFonts w:asciiTheme="majorHAnsi" w:hAnsiTheme="majorHAnsi"/>
           <w:b/>
           <w:bCs/>
         </w:rPr>
@@ -1539,29 +2347,38 @@
     </w:p>
     <w:p>
       <w:pPr>
-        <w:spacing w:after="0"/>
-      </w:pPr>
-      <w:r>
-        <w:rPr>
+        <w:spacing w:after="0" w:line="276" w:lineRule="auto"/>
+        <w:rPr>
+          <w:rFonts w:asciiTheme="majorHAnsi" w:hAnsiTheme="majorHAnsi"/>
+        </w:rPr>
+      </w:pPr>
+      <w:r>
+        <w:rPr>
+          <w:rFonts w:asciiTheme="majorHAnsi" w:hAnsiTheme="majorHAnsi"/>
           <w:b/>
           <w:bCs/>
         </w:rPr>
         <w:t>Note</w:t>
       </w:r>
       <w:r>
+        <w:rPr>
+          <w:rFonts w:asciiTheme="majorHAnsi" w:hAnsiTheme="majorHAnsi"/>
+        </w:rPr>
         <w:t>: Playwright MCP can handle web and UI actions, but a proper prompt is mandatory.</w:t>
       </w:r>
     </w:p>
     <w:p>
       <w:pPr>
-        <w:spacing w:after="0"/>
-        <w:rPr>
+        <w:spacing w:after="0" w:line="276" w:lineRule="auto"/>
+        <w:rPr>
+          <w:rFonts w:asciiTheme="majorHAnsi" w:hAnsiTheme="majorHAnsi"/>
           <w:b/>
           <w:bCs/>
         </w:rPr>
       </w:pPr>
       <w:r>
         <w:rPr>
+          <w:rFonts w:asciiTheme="majorHAnsi" w:hAnsiTheme="majorHAnsi"/>
           <w:b/>
           <w:bCs/>
         </w:rPr>
@@ -1574,9 +2391,15 @@
           <w:ilvl w:val="0"/>
           <w:numId w:val="67"/>
         </w:numPr>
-        <w:spacing w:after="0"/>
-      </w:pPr>
-      <w:r>
+        <w:spacing w:after="0" w:line="276" w:lineRule="auto"/>
+        <w:rPr>
+          <w:rFonts w:asciiTheme="majorHAnsi" w:hAnsiTheme="majorHAnsi"/>
+        </w:rPr>
+      </w:pPr>
+      <w:r>
+        <w:rPr>
+          <w:rFonts w:asciiTheme="majorHAnsi" w:hAnsiTheme="majorHAnsi"/>
+        </w:rPr>
         <w:t>Create a new folder in the project</w:t>
       </w:r>
     </w:p>
@@ -1586,9 +2409,15 @@
           <w:ilvl w:val="0"/>
           <w:numId w:val="67"/>
         </w:numPr>
-        <w:spacing w:after="0"/>
-      </w:pPr>
-      <w:r>
+        <w:spacing w:after="0" w:line="276" w:lineRule="auto"/>
+        <w:rPr>
+          <w:rFonts w:asciiTheme="majorHAnsi" w:hAnsiTheme="majorHAnsi"/>
+        </w:rPr>
+      </w:pPr>
+      <w:r>
+        <w:rPr>
+          <w:rFonts w:asciiTheme="majorHAnsi" w:hAnsiTheme="majorHAnsi"/>
+        </w:rPr>
         <w:t>Create a file: webtestcontext.txt</w:t>
       </w:r>
     </w:p>
@@ -1598,9 +2427,15 @@
           <w:ilvl w:val="0"/>
           <w:numId w:val="67"/>
         </w:numPr>
-        <w:spacing w:after="0"/>
-      </w:pPr>
-      <w:r>
+        <w:spacing w:after="0" w:line="276" w:lineRule="auto"/>
+        <w:rPr>
+          <w:rFonts w:asciiTheme="majorHAnsi" w:hAnsiTheme="majorHAnsi"/>
+        </w:rPr>
+      </w:pPr>
+      <w:r>
+        <w:rPr>
+          <w:rFonts w:asciiTheme="majorHAnsi" w:hAnsiTheme="majorHAnsi"/>
+        </w:rPr>
         <w:t>Paste the following prompt:</w:t>
       </w:r>
     </w:p>
@@ -1611,8 +2446,9 @@
           <w:ilvl w:val="0"/>
           <w:numId w:val="72"/>
         </w:numPr>
-        <w:spacing w:after="0"/>
-        <w:rPr>
+        <w:spacing w:after="0" w:line="276" w:lineRule="auto"/>
+        <w:rPr>
+          <w:rFonts w:asciiTheme="majorHAnsi" w:hAnsiTheme="majorHAnsi"/>
           <w:i/>
           <w:iCs/>
           <w:color w:val="E97132" w:themeColor="accent2"/>
@@ -1620,6 +2456,7 @@
       </w:pPr>
       <w:r>
         <w:rPr>
+          <w:rFonts w:asciiTheme="majorHAnsi" w:hAnsiTheme="majorHAnsi"/>
           <w:i/>
           <w:iCs/>
           <w:color w:val="E97132" w:themeColor="accent2"/>
@@ -1634,8 +2471,9 @@
           <w:ilvl w:val="0"/>
           <w:numId w:val="72"/>
         </w:numPr>
-        <w:spacing w:after="0"/>
-        <w:rPr>
+        <w:spacing w:after="0" w:line="276" w:lineRule="auto"/>
+        <w:rPr>
+          <w:rFonts w:asciiTheme="majorHAnsi" w:hAnsiTheme="majorHAnsi"/>
           <w:i/>
           <w:iCs/>
           <w:color w:val="E97132" w:themeColor="accent2"/>
@@ -1643,6 +2481,7 @@
       </w:pPr>
       <w:r>
         <w:rPr>
+          <w:rFonts w:asciiTheme="majorHAnsi" w:hAnsiTheme="majorHAnsi"/>
           <w:i/>
           <w:iCs/>
           <w:color w:val="E97132" w:themeColor="accent2"/>
@@ -1652,6 +2491,7 @@
       <w:proofErr w:type="gramStart"/>
       <w:r>
         <w:rPr>
+          <w:rFonts w:asciiTheme="majorHAnsi" w:hAnsiTheme="majorHAnsi"/>
           <w:i/>
           <w:iCs/>
           <w:color w:val="E97132" w:themeColor="accent2"/>
@@ -1661,6 +2501,7 @@
       <w:proofErr w:type="gramEnd"/>
       <w:r>
         <w:rPr>
+          <w:rFonts w:asciiTheme="majorHAnsi" w:hAnsiTheme="majorHAnsi"/>
           <w:i/>
           <w:iCs/>
           <w:color w:val="E97132" w:themeColor="accent2"/>
@@ -1675,8 +2516,9 @@
           <w:ilvl w:val="0"/>
           <w:numId w:val="72"/>
         </w:numPr>
-        <w:spacing w:after="0"/>
-        <w:rPr>
+        <w:spacing w:after="0" w:line="276" w:lineRule="auto"/>
+        <w:rPr>
+          <w:rFonts w:asciiTheme="majorHAnsi" w:hAnsiTheme="majorHAnsi"/>
           <w:i/>
           <w:iCs/>
           <w:color w:val="E97132" w:themeColor="accent2"/>
@@ -1684,6 +2526,7 @@
       </w:pPr>
       <w:r>
         <w:rPr>
+          <w:rFonts w:asciiTheme="majorHAnsi" w:hAnsiTheme="majorHAnsi"/>
           <w:i/>
           <w:iCs/>
           <w:color w:val="E97132" w:themeColor="accent2"/>
@@ -1698,8 +2541,9 @@
           <w:ilvl w:val="0"/>
           <w:numId w:val="72"/>
         </w:numPr>
-        <w:spacing w:after="0"/>
-        <w:rPr>
+        <w:spacing w:after="0" w:line="276" w:lineRule="auto"/>
+        <w:rPr>
+          <w:rFonts w:asciiTheme="majorHAnsi" w:hAnsiTheme="majorHAnsi"/>
           <w:i/>
           <w:iCs/>
           <w:color w:val="E97132" w:themeColor="accent2"/>
@@ -1707,6 +2551,7 @@
       </w:pPr>
       <w:r>
         <w:rPr>
+          <w:rFonts w:asciiTheme="majorHAnsi" w:hAnsiTheme="majorHAnsi"/>
           <w:i/>
           <w:iCs/>
           <w:color w:val="E97132" w:themeColor="accent2"/>
@@ -1721,8 +2566,9 @@
           <w:ilvl w:val="0"/>
           <w:numId w:val="72"/>
         </w:numPr>
-        <w:spacing w:after="0"/>
-        <w:rPr>
+        <w:spacing w:after="0" w:line="276" w:lineRule="auto"/>
+        <w:rPr>
+          <w:rFonts w:asciiTheme="majorHAnsi" w:hAnsiTheme="majorHAnsi"/>
           <w:i/>
           <w:iCs/>
           <w:color w:val="E97132" w:themeColor="accent2"/>
@@ -1730,6 +2576,7 @@
       </w:pPr>
       <w:r>
         <w:rPr>
+          <w:rFonts w:asciiTheme="majorHAnsi" w:hAnsiTheme="majorHAnsi"/>
           <w:i/>
           <w:iCs/>
           <w:color w:val="E97132" w:themeColor="accent2"/>
@@ -1744,8 +2591,9 @@
           <w:ilvl w:val="0"/>
           <w:numId w:val="72"/>
         </w:numPr>
-        <w:spacing w:after="0"/>
-        <w:rPr>
+        <w:spacing w:after="0" w:line="276" w:lineRule="auto"/>
+        <w:rPr>
+          <w:rFonts w:asciiTheme="majorHAnsi" w:hAnsiTheme="majorHAnsi"/>
           <w:i/>
           <w:iCs/>
           <w:color w:val="E97132" w:themeColor="accent2"/>
@@ -1753,11 +2601,11 @@
       </w:pPr>
       <w:r>
         <w:rPr>
+          <w:rFonts w:asciiTheme="majorHAnsi" w:hAnsiTheme="majorHAnsi"/>
           <w:i/>
           <w:iCs/>
           <w:color w:val="E97132" w:themeColor="accent2"/>
         </w:rPr>
-        <w:lastRenderedPageBreak/>
         <w:t>that uses @playwright/test based on message history.</w:t>
       </w:r>
     </w:p>
@@ -1768,8 +2616,9 @@
           <w:ilvl w:val="0"/>
           <w:numId w:val="72"/>
         </w:numPr>
-        <w:spacing w:after="0"/>
-        <w:rPr>
+        <w:spacing w:after="0" w:line="276" w:lineRule="auto"/>
+        <w:rPr>
+          <w:rFonts w:asciiTheme="majorHAnsi" w:hAnsiTheme="majorHAnsi"/>
           <w:i/>
           <w:iCs/>
           <w:color w:val="E97132" w:themeColor="accent2"/>
@@ -1777,6 +2626,7 @@
       </w:pPr>
       <w:r>
         <w:rPr>
+          <w:rFonts w:asciiTheme="majorHAnsi" w:hAnsiTheme="majorHAnsi"/>
           <w:i/>
           <w:iCs/>
           <w:color w:val="E97132" w:themeColor="accent2"/>
@@ -1786,6 +2636,7 @@
       <w:proofErr w:type="gramStart"/>
       <w:r>
         <w:rPr>
+          <w:rFonts w:asciiTheme="majorHAnsi" w:hAnsiTheme="majorHAnsi"/>
           <w:i/>
           <w:iCs/>
           <w:color w:val="E97132" w:themeColor="accent2"/>
@@ -1795,6 +2646,7 @@
       <w:proofErr w:type="gramEnd"/>
       <w:r>
         <w:rPr>
+          <w:rFonts w:asciiTheme="majorHAnsi" w:hAnsiTheme="majorHAnsi"/>
           <w:i/>
           <w:iCs/>
           <w:color w:val="E97132" w:themeColor="accent2"/>
@@ -1809,8 +2661,9 @@
           <w:ilvl w:val="0"/>
           <w:numId w:val="72"/>
         </w:numPr>
-        <w:spacing w:after="0"/>
-        <w:rPr>
+        <w:spacing w:after="0" w:line="276" w:lineRule="auto"/>
+        <w:rPr>
+          <w:rFonts w:asciiTheme="majorHAnsi" w:hAnsiTheme="majorHAnsi"/>
           <w:i/>
           <w:iCs/>
           <w:color w:val="E97132" w:themeColor="accent2"/>
@@ -1818,6 +2671,7 @@
       </w:pPr>
       <w:r>
         <w:rPr>
+          <w:rFonts w:asciiTheme="majorHAnsi" w:hAnsiTheme="majorHAnsi"/>
           <w:i/>
           <w:iCs/>
           <w:color w:val="E97132" w:themeColor="accent2"/>
@@ -1827,17 +2681,20 @@
     </w:p>
     <w:p>
       <w:pPr>
-        <w:spacing w:after="0"/>
-        <w:rPr>
+        <w:spacing w:after="0" w:line="276" w:lineRule="auto"/>
+        <w:rPr>
+          <w:rFonts w:asciiTheme="majorHAnsi" w:hAnsiTheme="majorHAnsi"/>
           <w:b/>
           <w:bCs/>
         </w:rPr>
       </w:pPr>
       <w:r>
         <w:rPr>
+          <w:rFonts w:asciiTheme="majorHAnsi" w:hAnsiTheme="majorHAnsi"/>
           <w:b/>
           <w:bCs/>
         </w:rPr>
+        <w:lastRenderedPageBreak/>
         <w:t>Test Generation Prompt (Copilot Chat)</w:t>
       </w:r>
     </w:p>
@@ -1848,8 +2705,9 @@
           <w:ilvl w:val="0"/>
           <w:numId w:val="80"/>
         </w:numPr>
-        <w:spacing w:after="0"/>
-        <w:rPr>
+        <w:spacing w:after="0" w:line="276" w:lineRule="auto"/>
+        <w:rPr>
+          <w:rFonts w:asciiTheme="majorHAnsi" w:hAnsiTheme="majorHAnsi"/>
           <w:i/>
           <w:iCs/>
           <w:color w:val="E97132" w:themeColor="accent2"/>
@@ -1857,6 +2715,7 @@
       </w:pPr>
       <w:r>
         <w:rPr>
+          <w:rFonts w:asciiTheme="majorHAnsi" w:hAnsiTheme="majorHAnsi"/>
           <w:i/>
           <w:iCs/>
           <w:color w:val="E97132" w:themeColor="accent2"/>
@@ -1871,8 +2730,9 @@
           <w:ilvl w:val="0"/>
           <w:numId w:val="80"/>
         </w:numPr>
-        <w:spacing w:after="0"/>
-        <w:rPr>
+        <w:spacing w:after="0" w:line="276" w:lineRule="auto"/>
+        <w:rPr>
+          <w:rFonts w:asciiTheme="majorHAnsi" w:hAnsiTheme="majorHAnsi"/>
           <w:i/>
           <w:iCs/>
           <w:color w:val="E97132" w:themeColor="accent2"/>
@@ -1880,6 +2740,7 @@
       </w:pPr>
       <w:r>
         <w:rPr>
+          <w:rFonts w:asciiTheme="majorHAnsi" w:hAnsiTheme="majorHAnsi"/>
           <w:i/>
           <w:iCs/>
           <w:color w:val="E97132" w:themeColor="accent2"/>
@@ -1894,8 +2755,9 @@
           <w:ilvl w:val="0"/>
           <w:numId w:val="80"/>
         </w:numPr>
-        <w:spacing w:after="0"/>
-        <w:rPr>
+        <w:spacing w:after="0" w:line="276" w:lineRule="auto"/>
+        <w:rPr>
+          <w:rFonts w:asciiTheme="majorHAnsi" w:hAnsiTheme="majorHAnsi"/>
           <w:i/>
           <w:iCs/>
           <w:color w:val="E97132" w:themeColor="accent2"/>
@@ -1903,6 +2765,7 @@
       </w:pPr>
       <w:r>
         <w:rPr>
+          <w:rFonts w:asciiTheme="majorHAnsi" w:hAnsiTheme="majorHAnsi"/>
           <w:i/>
           <w:iCs/>
           <w:color w:val="E97132" w:themeColor="accent2"/>
@@ -1917,8 +2780,9 @@
           <w:ilvl w:val="0"/>
           <w:numId w:val="80"/>
         </w:numPr>
-        <w:spacing w:after="0"/>
-        <w:rPr>
+        <w:spacing w:after="0" w:line="276" w:lineRule="auto"/>
+        <w:rPr>
+          <w:rFonts w:asciiTheme="majorHAnsi" w:hAnsiTheme="majorHAnsi"/>
           <w:i/>
           <w:iCs/>
           <w:color w:val="E97132" w:themeColor="accent2"/>
@@ -1926,6 +2790,7 @@
       </w:pPr>
       <w:r>
         <w:rPr>
+          <w:rFonts w:asciiTheme="majorHAnsi" w:hAnsiTheme="majorHAnsi"/>
           <w:i/>
           <w:iCs/>
           <w:color w:val="E97132" w:themeColor="accent2"/>
@@ -1940,8 +2805,9 @@
           <w:ilvl w:val="0"/>
           <w:numId w:val="80"/>
         </w:numPr>
-        <w:spacing w:after="0"/>
-        <w:rPr>
+        <w:spacing w:after="0" w:line="276" w:lineRule="auto"/>
+        <w:rPr>
+          <w:rFonts w:asciiTheme="majorHAnsi" w:hAnsiTheme="majorHAnsi"/>
           <w:i/>
           <w:iCs/>
           <w:color w:val="E97132" w:themeColor="accent2"/>
@@ -1949,6 +2815,7 @@
       </w:pPr>
       <w:r>
         <w:rPr>
+          <w:rFonts w:asciiTheme="majorHAnsi" w:hAnsiTheme="majorHAnsi"/>
           <w:i/>
           <w:iCs/>
           <w:color w:val="E97132" w:themeColor="accent2"/>
@@ -1963,8 +2830,9 @@
           <w:ilvl w:val="0"/>
           <w:numId w:val="80"/>
         </w:numPr>
-        <w:spacing w:after="0"/>
-        <w:rPr>
+        <w:spacing w:after="0" w:line="276" w:lineRule="auto"/>
+        <w:rPr>
+          <w:rFonts w:asciiTheme="majorHAnsi" w:hAnsiTheme="majorHAnsi"/>
           <w:i/>
           <w:iCs/>
           <w:color w:val="E97132" w:themeColor="accent2"/>
@@ -1972,6 +2840,7 @@
       </w:pPr>
       <w:r>
         <w:rPr>
+          <w:rFonts w:asciiTheme="majorHAnsi" w:hAnsiTheme="majorHAnsi"/>
           <w:i/>
           <w:iCs/>
           <w:color w:val="E97132" w:themeColor="accent2"/>
@@ -1981,8 +2850,9 @@
     </w:p>
     <w:p>
       <w:pPr>
-        <w:spacing w:after="0"/>
-        <w:rPr>
+        <w:spacing w:after="0" w:line="276" w:lineRule="auto"/>
+        <w:rPr>
+          <w:rFonts w:asciiTheme="majorHAnsi" w:hAnsiTheme="majorHAnsi"/>
           <w:i/>
           <w:iCs/>
           <w:color w:val="E97132" w:themeColor="accent2"/>
@@ -1991,14 +2861,16 @@
     </w:p>
     <w:p>
       <w:pPr>
-        <w:spacing w:after="0"/>
-        <w:rPr>
+        <w:spacing w:after="0" w:line="276" w:lineRule="auto"/>
+        <w:rPr>
+          <w:rFonts w:asciiTheme="majorHAnsi" w:hAnsiTheme="majorHAnsi"/>
           <w:b/>
           <w:bCs/>
         </w:rPr>
       </w:pPr>
       <w:r>
         <w:rPr>
+          <w:rFonts w:asciiTheme="majorHAnsi" w:hAnsiTheme="majorHAnsi"/>
           <w:b/>
           <w:bCs/>
         </w:rPr>
@@ -2007,9 +2879,15 @@
     </w:p>
     <w:p>
       <w:pPr>
-        <w:spacing w:after="0"/>
-      </w:pPr>
-      <w:r>
+        <w:spacing w:after="0" w:line="276" w:lineRule="auto"/>
+        <w:rPr>
+          <w:rFonts w:asciiTheme="majorHAnsi" w:hAnsiTheme="majorHAnsi"/>
+        </w:rPr>
+      </w:pPr>
+      <w:r>
+        <w:rPr>
+          <w:rFonts w:asciiTheme="majorHAnsi" w:hAnsiTheme="majorHAnsi"/>
+        </w:rPr>
         <w:t>Paste this prompt in Copilot Chat:</w:t>
       </w:r>
     </w:p>
@@ -2020,8 +2898,9 @@
           <w:ilvl w:val="0"/>
           <w:numId w:val="75"/>
         </w:numPr>
-        <w:spacing w:after="0"/>
-        <w:rPr>
+        <w:spacing w:after="0" w:line="276" w:lineRule="auto"/>
+        <w:rPr>
+          <w:rFonts w:asciiTheme="majorHAnsi" w:hAnsiTheme="majorHAnsi"/>
           <w:i/>
           <w:iCs/>
           <w:color w:val="E97132" w:themeColor="accent2"/>
@@ -2029,6 +2908,7 @@
       </w:pPr>
       <w:r>
         <w:rPr>
+          <w:rFonts w:asciiTheme="majorHAnsi" w:hAnsiTheme="majorHAnsi"/>
           <w:i/>
           <w:iCs/>
           <w:color w:val="E97132" w:themeColor="accent2"/>
@@ -2043,8 +2923,9 @@
           <w:ilvl w:val="0"/>
           <w:numId w:val="75"/>
         </w:numPr>
-        <w:spacing w:after="0"/>
-        <w:rPr>
+        <w:spacing w:after="0" w:line="276" w:lineRule="auto"/>
+        <w:rPr>
+          <w:rFonts w:asciiTheme="majorHAnsi" w:hAnsiTheme="majorHAnsi"/>
           <w:i/>
           <w:iCs/>
           <w:color w:val="E97132" w:themeColor="accent2"/>
@@ -2052,6 +2933,7 @@
       </w:pPr>
       <w:r>
         <w:rPr>
+          <w:rFonts w:asciiTheme="majorHAnsi" w:hAnsiTheme="majorHAnsi"/>
           <w:i/>
           <w:iCs/>
           <w:color w:val="E97132" w:themeColor="accent2"/>
@@ -2066,8 +2948,9 @@
           <w:ilvl w:val="0"/>
           <w:numId w:val="75"/>
         </w:numPr>
-        <w:spacing w:after="0"/>
-        <w:rPr>
+        <w:spacing w:after="0" w:line="276" w:lineRule="auto"/>
+        <w:rPr>
+          <w:rFonts w:asciiTheme="majorHAnsi" w:hAnsiTheme="majorHAnsi"/>
           <w:i/>
           <w:iCs/>
           <w:color w:val="E97132" w:themeColor="accent2"/>
@@ -2075,6 +2958,7 @@
       </w:pPr>
       <w:r>
         <w:rPr>
+          <w:rFonts w:asciiTheme="majorHAnsi" w:hAnsiTheme="majorHAnsi"/>
           <w:i/>
           <w:iCs/>
           <w:color w:val="E97132" w:themeColor="accent2"/>
@@ -2089,8 +2973,9 @@
           <w:ilvl w:val="0"/>
           <w:numId w:val="75"/>
         </w:numPr>
-        <w:spacing w:after="0"/>
-        <w:rPr>
+        <w:spacing w:after="0" w:line="276" w:lineRule="auto"/>
+        <w:rPr>
+          <w:rFonts w:asciiTheme="majorHAnsi" w:hAnsiTheme="majorHAnsi"/>
           <w:i/>
           <w:iCs/>
           <w:color w:val="E97132" w:themeColor="accent2"/>
@@ -2098,6 +2983,7 @@
       </w:pPr>
       <w:r>
         <w:rPr>
+          <w:rFonts w:asciiTheme="majorHAnsi" w:hAnsiTheme="majorHAnsi"/>
           <w:i/>
           <w:iCs/>
           <w:color w:val="E97132" w:themeColor="accent2"/>
@@ -2112,8 +2998,9 @@
           <w:ilvl w:val="0"/>
           <w:numId w:val="75"/>
         </w:numPr>
-        <w:spacing w:after="0"/>
-        <w:rPr>
+        <w:spacing w:after="0" w:line="276" w:lineRule="auto"/>
+        <w:rPr>
+          <w:rFonts w:asciiTheme="majorHAnsi" w:hAnsiTheme="majorHAnsi"/>
           <w:i/>
           <w:iCs/>
           <w:color w:val="E97132" w:themeColor="accent2"/>
@@ -2121,6 +3008,7 @@
       </w:pPr>
       <w:r>
         <w:rPr>
+          <w:rFonts w:asciiTheme="majorHAnsi" w:hAnsiTheme="majorHAnsi"/>
           <w:i/>
           <w:iCs/>
           <w:color w:val="E97132" w:themeColor="accent2"/>
@@ -2135,8 +3023,9 @@
           <w:ilvl w:val="0"/>
           <w:numId w:val="75"/>
         </w:numPr>
-        <w:spacing w:after="0"/>
-        <w:rPr>
+        <w:spacing w:after="0" w:line="276" w:lineRule="auto"/>
+        <w:rPr>
+          <w:rFonts w:asciiTheme="majorHAnsi" w:hAnsiTheme="majorHAnsi"/>
           <w:i/>
           <w:iCs/>
           <w:color w:val="E97132" w:themeColor="accent2"/>
@@ -2144,6 +3033,7 @@
       </w:pPr>
       <w:r>
         <w:rPr>
+          <w:rFonts w:asciiTheme="majorHAnsi" w:hAnsiTheme="majorHAnsi"/>
           <w:i/>
           <w:iCs/>
           <w:color w:val="E97132" w:themeColor="accent2"/>
@@ -2153,7 +3043,10 @@
     </w:p>
     <w:p>
       <w:pPr>
-        <w:spacing w:after="0"/>
+        <w:spacing w:after="0" w:line="276" w:lineRule="auto"/>
+        <w:rPr>
+          <w:rFonts w:asciiTheme="majorHAnsi" w:hAnsiTheme="majorHAnsi"/>
+        </w:rPr>
       </w:pPr>
     </w:p>
     <w:sectPr>
@@ -13820,6 +14713,7 @@
   <w:style w:type="character" w:default="1" w:styleId="DefaultParagraphFont">
     <w:name w:val="Default Paragraph Font"/>
     <w:uiPriority w:val="1"/>
+    <w:semiHidden/>
     <w:unhideWhenUsed/>
   </w:style>
   <w:style w:type="table" w:default="1" w:styleId="TableNormal">

</xml_diff>